<commit_message>
Almost done with Task 5, just gonna proofread the report later and submit.
</commit_message>
<xml_diff>
--- a/05 - Spike - IDE Familiarity/Task 5 - Spike - IDE Familiarity.docx
+++ b/05 - Spike - IDE Familiarity/Task 5 - Spike - IDE Familiarity.docx
@@ -289,10 +289,40 @@
           <w:sz w:val="22"/>
           <w:szCs w:val="22"/>
         </w:rPr>
-        <w:t xml:space="preserve"> (Version 15.9.8)</w:t>
+        <w:t xml:space="preserve"> (Version 15.9.8</w:t>
+      </w:r>
+      <w:r>
+        <w:rPr>
+          <w:rStyle w:val="SubtleReference"/>
+          <w:rFonts w:asciiTheme="minorHAnsi" w:hAnsiTheme="minorHAnsi" w:cstheme="minorHAnsi"/>
+          <w:color w:val="auto"/>
+          <w:sz w:val="22"/>
+          <w:szCs w:val="22"/>
+        </w:rPr>
+        <w:t>, with JetBrains ReSharper i</w:t>
       </w:r>
       <w:bookmarkStart w:id="0" w:name="_GoBack"/>
       <w:bookmarkEnd w:id="0"/>
+      <w:r>
+        <w:rPr>
+          <w:rStyle w:val="SubtleReference"/>
+          <w:rFonts w:asciiTheme="minorHAnsi" w:hAnsiTheme="minorHAnsi" w:cstheme="minorHAnsi"/>
+          <w:color w:val="auto"/>
+          <w:sz w:val="22"/>
+          <w:szCs w:val="22"/>
+        </w:rPr>
+        <w:t>nstalled</w:t>
+      </w:r>
+      <w:r>
+        <w:rPr>
+          <w:rStyle w:val="SubtleReference"/>
+          <w:rFonts w:asciiTheme="minorHAnsi" w:hAnsiTheme="minorHAnsi" w:cstheme="minorHAnsi"/>
+          <w:color w:val="auto"/>
+          <w:sz w:val="22"/>
+          <w:szCs w:val="22"/>
+        </w:rPr>
+        <w:t>)</w:t>
+      </w:r>
     </w:p>
     <w:p>
       <w:pPr>

</xml_diff>

<commit_message>
Finished Task 5, gonna submit now.
</commit_message>
<xml_diff>
--- a/05 - Spike - IDE Familiarity/Task 5 - Spike - IDE Familiarity.docx
+++ b/05 - Spike - IDE Familiarity/Task 5 - Spike - IDE Familiarity.docx
@@ -299,19 +299,7 @@
           <w:sz w:val="22"/>
           <w:szCs w:val="22"/>
         </w:rPr>
-        <w:t>, with JetBrains ReSharper i</w:t>
-      </w:r>
-      <w:bookmarkStart w:id="0" w:name="_GoBack"/>
-      <w:bookmarkEnd w:id="0"/>
-      <w:r>
-        <w:rPr>
-          <w:rStyle w:val="SubtleReference"/>
-          <w:rFonts w:asciiTheme="minorHAnsi" w:hAnsiTheme="minorHAnsi" w:cstheme="minorHAnsi"/>
-          <w:color w:val="auto"/>
-          <w:sz w:val="22"/>
-          <w:szCs w:val="22"/>
-        </w:rPr>
-        <w:t>nstalled</w:t>
+        <w:t>, with JetBrains ReSharper installed</w:t>
       </w:r>
       <w:r>
         <w:rPr>
@@ -582,55 +570,87 @@
         <w:jc w:val="both"/>
         <w:rPr>
           <w:rStyle w:val="SubtleReference"/>
-          <w:rFonts w:asciiTheme="minorHAnsi" w:hAnsiTheme="minorHAnsi" w:cstheme="minorHAnsi"/>
-          <w:color w:val="auto"/>
-          <w:sz w:val="22"/>
-          <w:szCs w:val="22"/>
-        </w:rPr>
-      </w:pPr>
-      <w:r>
-        <w:rPr>
-          <w:rStyle w:val="SubtleReference"/>
-          <w:rFonts w:asciiTheme="minorHAnsi" w:hAnsiTheme="minorHAnsi" w:cstheme="minorHAnsi"/>
-          <w:color w:val="auto"/>
-          <w:sz w:val="22"/>
-          <w:szCs w:val="22"/>
-        </w:rPr>
-        <w:t>Refreshed my understanding of how to place breakpoints and use VS’s value inspection feature while debugging.</w:t>
-      </w:r>
-    </w:p>
-    <w:p>
-      <w:pPr>
-        <w:jc w:val="both"/>
-        <w:rPr>
           <w:b/>
-          <w:sz w:val="24"/>
-        </w:rPr>
-      </w:pPr>
+          <w:color w:val="auto"/>
+          <w:sz w:val="24"/>
+          <w:szCs w:val="24"/>
+        </w:rPr>
+      </w:pPr>
+      <w:r>
+        <w:rPr>
+          <w:rStyle w:val="SubtleReference"/>
+          <w:rFonts w:asciiTheme="minorHAnsi" w:hAnsiTheme="minorHAnsi" w:cstheme="minorHAnsi"/>
+          <w:color w:val="auto"/>
+          <w:sz w:val="22"/>
+          <w:szCs w:val="22"/>
+        </w:rPr>
+        <w:t xml:space="preserve">Refreshed my understanding of how to </w:t>
+      </w:r>
+      <w:r>
+        <w:rPr>
+          <w:rStyle w:val="SubtleReference"/>
+          <w:rFonts w:asciiTheme="minorHAnsi" w:hAnsiTheme="minorHAnsi" w:cstheme="minorHAnsi"/>
+          <w:color w:val="auto"/>
+          <w:sz w:val="22"/>
+          <w:szCs w:val="22"/>
+        </w:rPr>
+        <w:t xml:space="preserve">work with </w:t>
+      </w:r>
+      <w:r>
+        <w:rPr>
+          <w:rStyle w:val="SubtleReference"/>
+          <w:rFonts w:asciiTheme="minorHAnsi" w:hAnsiTheme="minorHAnsi" w:cstheme="minorHAnsi"/>
+          <w:color w:val="auto"/>
+          <w:sz w:val="22"/>
+          <w:szCs w:val="22"/>
+        </w:rPr>
+        <w:t>breakpoints</w:t>
+      </w:r>
+      <w:r>
+        <w:rPr>
+          <w:rStyle w:val="SubtleReference"/>
+          <w:rFonts w:asciiTheme="minorHAnsi" w:hAnsiTheme="minorHAnsi" w:cstheme="minorHAnsi"/>
+          <w:color w:val="auto"/>
+          <w:sz w:val="22"/>
+          <w:szCs w:val="22"/>
+        </w:rPr>
+        <w:t>.</w:t>
+      </w:r>
+    </w:p>
+    <w:p>
+      <w:pPr>
+        <w:pStyle w:val="ColorfulList-Accent11"/>
+        <w:numPr>
+          <w:ilvl w:val="0"/>
+          <w:numId w:val="1"/>
+        </w:numPr>
+        <w:jc w:val="both"/>
+        <w:rPr>
+          <w:rStyle w:val="SubtleReference"/>
+          <w:b/>
+          <w:color w:val="auto"/>
+          <w:sz w:val="24"/>
+          <w:szCs w:val="24"/>
+        </w:rPr>
+      </w:pPr>
+      <w:r>
+        <w:rPr>
+          <w:rStyle w:val="SubtleReference"/>
+          <w:rFonts w:asciiTheme="minorHAnsi" w:hAnsiTheme="minorHAnsi" w:cstheme="minorHAnsi"/>
+          <w:color w:val="auto"/>
+          <w:sz w:val="22"/>
+          <w:szCs w:val="22"/>
+        </w:rPr>
+        <w:t>How to view the values of variables at a particular line, within a method, and chosen variables across the program.</w:t>
+      </w:r>
       <w:r>
         <w:rPr>
           <w:noProof/>
         </w:rPr>
-        <w:t xml:space="preserve">  </w:t>
-      </w:r>
-      <w:r>
-        <w:rPr>
-          <w:noProof/>
-        </w:rPr>
         <w:t xml:space="preserve"> </w:t>
       </w:r>
-    </w:p>
-    <w:p>
-      <w:pPr>
-        <w:jc w:val="both"/>
-        <w:rPr>
-          <w:rStyle w:val="SubtleReference"/>
-          <w:b/>
-          <w:color w:val="auto"/>
-          <w:sz w:val="24"/>
-          <w:szCs w:val="24"/>
-        </w:rPr>
-      </w:pPr>
+      <w:bookmarkStart w:id="0" w:name="_GoBack"/>
+      <w:bookmarkEnd w:id="0"/>
     </w:p>
     <w:sectPr>
       <w:headerReference w:type="default" r:id="rId7"/>
@@ -714,7 +734,7 @@
       <w:rPr>
         <w:noProof/>
       </w:rPr>
-      <w:t>15/08/19</w:t>
+      <w:t>16/08/19</w:t>
     </w:r>
     <w:r>
       <w:fldChar w:fldCharType="end"/>

</xml_diff>

<commit_message>
Started work on task 8. A little more direction from the instructions would be nice.
</commit_message>
<xml_diff>
--- a/05 - Spike - IDE Familiarity/Task 5 - Spike - IDE Familiarity.docx
+++ b/05 - Spike - IDE Familiarity/Task 5 - Spike - IDE Familiarity.docx
@@ -121,7 +121,7 @@
         <w:pStyle w:val="ListParagraph"/>
         <w:numPr>
           <w:ilvl w:val="0"/>
-          <w:numId w:val="5"/>
+          <w:numId w:val="6"/>
         </w:numPr>
         <w:jc w:val="both"/>
         <w:rPr>
@@ -140,7 +140,17 @@
           <w:sz w:val="22"/>
           <w:szCs w:val="22"/>
         </w:rPr>
-        <w:t>A QuickStart guide to Visual Studio detailing, with screenshots:</w:t>
+        <w:t>Demonst</w:t>
+      </w:r>
+      <w:r>
+        <w:rPr>
+          <w:rStyle w:val="SubtleReference"/>
+          <w:rFonts w:asciiTheme="minorHAnsi" w:hAnsiTheme="minorHAnsi" w:cstheme="minorHAnsi"/>
+          <w:color w:val="auto"/>
+          <w:sz w:val="22"/>
+          <w:szCs w:val="22"/>
+        </w:rPr>
+        <w:t>rate (through this spike report) the following performance and measurement concepts:</w:t>
       </w:r>
     </w:p>
     <w:p>
@@ -148,7 +158,7 @@
         <w:pStyle w:val="ListParagraph"/>
         <w:numPr>
           <w:ilvl w:val="1"/>
-          <w:numId w:val="5"/>
+          <w:numId w:val="6"/>
         </w:numPr>
         <w:jc w:val="both"/>
         <w:rPr>
@@ -167,7 +177,7 @@
           <w:sz w:val="22"/>
           <w:szCs w:val="22"/>
         </w:rPr>
-        <w:t>The steps to creating a new command line project, adding new files, and compiling and running it.</w:t>
+        <w:t>Measurement of single and multiple functions’ execution times.</w:t>
       </w:r>
     </w:p>
     <w:p>
@@ -175,7 +185,7 @@
         <w:pStyle w:val="ListParagraph"/>
         <w:numPr>
           <w:ilvl w:val="1"/>
-          <w:numId w:val="5"/>
+          <w:numId w:val="6"/>
         </w:numPr>
         <w:jc w:val="both"/>
         <w:rPr>
@@ -194,27 +204,154 @@
           <w:sz w:val="22"/>
           <w:szCs w:val="22"/>
         </w:rPr>
-        <w:t>The steps to create a breakpoint, run the program in Visual Studio’s Integrated debugging system so the program stops at the specified point</w:t>
-      </w:r>
-      <w:r>
-        <w:rPr>
-          <w:rStyle w:val="SubtleReference"/>
-          <w:rFonts w:asciiTheme="minorHAnsi" w:hAnsiTheme="minorHAnsi" w:cstheme="minorHAnsi"/>
-          <w:color w:val="auto"/>
-          <w:sz w:val="22"/>
-          <w:szCs w:val="22"/>
-        </w:rPr>
-        <w:t xml:space="preserve">, and </w:t>
-      </w:r>
-      <w:r>
-        <w:rPr>
-          <w:rStyle w:val="SubtleReference"/>
-          <w:rFonts w:asciiTheme="minorHAnsi" w:hAnsiTheme="minorHAnsi" w:cstheme="minorHAnsi"/>
-          <w:color w:val="auto"/>
-          <w:sz w:val="22"/>
-          <w:szCs w:val="22"/>
-        </w:rPr>
-        <w:t>inspect values of variables during debugging.</w:t>
+        <w:t>Linear and exponential ramp-up testing of function execution time, comparing to ramp-down testing.</w:t>
+      </w:r>
+    </w:p>
+    <w:p>
+      <w:pPr>
+        <w:pStyle w:val="ListParagraph"/>
+        <w:numPr>
+          <w:ilvl w:val="1"/>
+          <w:numId w:val="6"/>
+        </w:numPr>
+        <w:jc w:val="both"/>
+        <w:rPr>
+          <w:rStyle w:val="SubtleReference"/>
+          <w:rFonts w:asciiTheme="minorHAnsi" w:hAnsiTheme="minorHAnsi" w:cstheme="minorHAnsi"/>
+          <w:color w:val="auto"/>
+          <w:sz w:val="22"/>
+          <w:szCs w:val="22"/>
+        </w:rPr>
+      </w:pPr>
+      <w:r>
+        <w:rPr>
+          <w:rStyle w:val="SubtleReference"/>
+          <w:rFonts w:asciiTheme="minorHAnsi" w:hAnsiTheme="minorHAnsi" w:cstheme="minorHAnsi"/>
+          <w:color w:val="auto"/>
+          <w:sz w:val="22"/>
+          <w:szCs w:val="22"/>
+        </w:rPr>
+        <w:t>How repeatability will vary depending on test conditions.</w:t>
+      </w:r>
+    </w:p>
+    <w:p>
+      <w:pPr>
+        <w:pStyle w:val="ListParagraph"/>
+        <w:numPr>
+          <w:ilvl w:val="1"/>
+          <w:numId w:val="6"/>
+        </w:numPr>
+        <w:jc w:val="both"/>
+        <w:rPr>
+          <w:rStyle w:val="SubtleReference"/>
+          <w:rFonts w:asciiTheme="minorHAnsi" w:hAnsiTheme="minorHAnsi" w:cstheme="minorHAnsi"/>
+          <w:color w:val="auto"/>
+          <w:sz w:val="22"/>
+          <w:szCs w:val="22"/>
+        </w:rPr>
+      </w:pPr>
+      <w:r>
+        <w:rPr>
+          <w:rStyle w:val="SubtleReference"/>
+          <w:rFonts w:asciiTheme="minorHAnsi" w:hAnsiTheme="minorHAnsi" w:cstheme="minorHAnsi"/>
+          <w:color w:val="auto"/>
+          <w:sz w:val="22"/>
+          <w:szCs w:val="22"/>
+        </w:rPr>
+        <w:t>Comparison of functions providing the same functionality.</w:t>
+      </w:r>
+    </w:p>
+    <w:p>
+      <w:pPr>
+        <w:pStyle w:val="ListParagraph"/>
+        <w:numPr>
+          <w:ilvl w:val="1"/>
+          <w:numId w:val="6"/>
+        </w:numPr>
+        <w:jc w:val="both"/>
+        <w:rPr>
+          <w:rStyle w:val="SubtleReference"/>
+          <w:rFonts w:asciiTheme="minorHAnsi" w:hAnsiTheme="minorHAnsi" w:cstheme="minorHAnsi"/>
+          <w:color w:val="auto"/>
+          <w:sz w:val="22"/>
+          <w:szCs w:val="22"/>
+        </w:rPr>
+      </w:pPr>
+      <w:r>
+        <w:rPr>
+          <w:rStyle w:val="SubtleReference"/>
+          <w:rFonts w:asciiTheme="minorHAnsi" w:hAnsiTheme="minorHAnsi" w:cstheme="minorHAnsi"/>
+          <w:color w:val="auto"/>
+          <w:sz w:val="22"/>
+          <w:szCs w:val="22"/>
+        </w:rPr>
+        <w:t>Whether there’s any difference in execution time between debug and release settings in Visual Studio.</w:t>
+      </w:r>
+    </w:p>
+    <w:p>
+      <w:pPr>
+        <w:pStyle w:val="ListParagraph"/>
+        <w:numPr>
+          <w:ilvl w:val="1"/>
+          <w:numId w:val="6"/>
+        </w:numPr>
+        <w:jc w:val="both"/>
+        <w:rPr>
+          <w:rStyle w:val="SubtleReference"/>
+          <w:rFonts w:asciiTheme="minorHAnsi" w:hAnsiTheme="minorHAnsi" w:cstheme="minorHAnsi"/>
+          <w:color w:val="auto"/>
+          <w:sz w:val="22"/>
+          <w:szCs w:val="22"/>
+        </w:rPr>
+      </w:pPr>
+      <w:r>
+        <w:rPr>
+          <w:rStyle w:val="SubtleReference"/>
+          <w:rFonts w:asciiTheme="minorHAnsi" w:hAnsiTheme="minorHAnsi" w:cstheme="minorHAnsi"/>
+          <w:color w:val="auto"/>
+          <w:sz w:val="22"/>
+          <w:szCs w:val="22"/>
+        </w:rPr>
+        <w:t>Whether turning down / off compiler optimisation makes a difference.</w:t>
+      </w:r>
+    </w:p>
+    <w:p>
+      <w:pPr>
+        <w:pStyle w:val="ListParagraph"/>
+        <w:numPr>
+          <w:ilvl w:val="0"/>
+          <w:numId w:val="6"/>
+        </w:numPr>
+        <w:jc w:val="both"/>
+        <w:rPr>
+          <w:rStyle w:val="SubtleReference"/>
+          <w:rFonts w:asciiTheme="minorHAnsi" w:hAnsiTheme="minorHAnsi" w:cstheme="minorHAnsi"/>
+          <w:color w:val="auto"/>
+          <w:sz w:val="22"/>
+          <w:szCs w:val="22"/>
+        </w:rPr>
+      </w:pPr>
+      <w:r>
+        <w:rPr>
+          <w:rStyle w:val="SubtleReference"/>
+          <w:rFonts w:asciiTheme="minorHAnsi" w:hAnsiTheme="minorHAnsi" w:cstheme="minorHAnsi"/>
+          <w:color w:val="auto"/>
+          <w:sz w:val="22"/>
+          <w:szCs w:val="22"/>
+        </w:rPr>
+        <w:t>Record and chart the da</w:t>
+      </w:r>
+      <w:bookmarkStart w:id="0" w:name="_GoBack"/>
+      <w:bookmarkEnd w:id="0"/>
+      <w:r>
+        <w:rPr>
+          <w:rStyle w:val="SubtleReference"/>
+          <w:rFonts w:asciiTheme="minorHAnsi" w:hAnsiTheme="minorHAnsi" w:cstheme="minorHAnsi"/>
+          <w:color w:val="auto"/>
+          <w:sz w:val="22"/>
+          <w:szCs w:val="22"/>
+        </w:rPr>
+        <w:t xml:space="preserve">ta collected for each section. </w:t>
       </w:r>
     </w:p>
     <w:p>
@@ -281,36 +418,6 @@
         </w:rPr>
         <w:t>7</w:t>
       </w:r>
-      <w:r>
-        <w:rPr>
-          <w:rStyle w:val="SubtleReference"/>
-          <w:rFonts w:asciiTheme="minorHAnsi" w:hAnsiTheme="minorHAnsi" w:cstheme="minorHAnsi"/>
-          <w:color w:val="auto"/>
-          <w:sz w:val="22"/>
-          <w:szCs w:val="22"/>
-        </w:rPr>
-        <w:t xml:space="preserve"> (Version 15.9.8</w:t>
-      </w:r>
-      <w:r>
-        <w:rPr>
-          <w:rStyle w:val="SubtleReference"/>
-          <w:rFonts w:asciiTheme="minorHAnsi" w:hAnsiTheme="minorHAnsi" w:cstheme="minorHAnsi"/>
-          <w:color w:val="auto"/>
-          <w:sz w:val="22"/>
-          <w:szCs w:val="22"/>
-        </w:rPr>
-        <w:t>, with JetBrains ReSharper installed</w:t>
-      </w:r>
-      <w:r>
-        <w:rPr>
-          <w:rStyle w:val="SubtleReference"/>
-          <w:rFonts w:asciiTheme="minorHAnsi" w:hAnsiTheme="minorHAnsi" w:cstheme="minorHAnsi"/>
-          <w:color w:val="auto"/>
-          <w:sz w:val="22"/>
-          <w:szCs w:val="22"/>
-        </w:rPr>
-        <w:t>)</w:t>
-      </w:r>
     </w:p>
     <w:p>
       <w:pPr>
@@ -363,7 +470,7 @@
           <w:sz w:val="22"/>
           <w:szCs w:val="22"/>
         </w:rPr>
-        <w:t>Snipping Tool / the “print screen” key</w:t>
+        <w:t>Microsoft Excel</w:t>
       </w:r>
     </w:p>
     <w:p>
@@ -396,9 +503,38 @@
     </w:p>
     <w:p>
       <w:pPr>
-        <w:pStyle w:val="ListParagraph"/>
+        <w:pStyle w:val="ColorfulList-Accent11"/>
         <w:numPr>
           <w:ilvl w:val="0"/>
+          <w:numId w:val="7"/>
+        </w:numPr>
+        <w:jc w:val="both"/>
+        <w:rPr>
+          <w:rFonts w:asciiTheme="minorHAnsi" w:hAnsiTheme="minorHAnsi" w:cstheme="minorHAnsi"/>
+          <w:bCs/>
+          <w:i/>
+          <w:iCs/>
+          <w:sz w:val="22"/>
+          <w:szCs w:val="22"/>
+        </w:rPr>
+      </w:pPr>
+      <w:r>
+        <w:rPr>
+          <w:rFonts w:asciiTheme="minorHAnsi" w:hAnsiTheme="minorHAnsi" w:cstheme="minorHAnsi"/>
+          <w:bCs/>
+          <w:i/>
+          <w:iCs/>
+          <w:sz w:val="22"/>
+          <w:szCs w:val="22"/>
+        </w:rPr>
+        <w:t>Single Tests: Demonstrate how to measure both single and multiple function execution time.</w:t>
+      </w:r>
+    </w:p>
+    <w:p>
+      <w:pPr>
+        <w:pStyle w:val="ColorfulList-Accent11"/>
+        <w:numPr>
+          <w:ilvl w:val="1"/>
           <w:numId w:val="1"/>
         </w:numPr>
         <w:jc w:val="both"/>
@@ -416,68 +552,462 @@
           <w:sz w:val="22"/>
           <w:szCs w:val="22"/>
         </w:rPr>
-        <w:t>Found the version number of Visual Studio 2017 under “Help &gt; About Microsoft Visual Studio”</w:t>
-      </w:r>
-      <w:r>
-        <w:rPr>
-          <w:rFonts w:asciiTheme="minorHAnsi" w:hAnsiTheme="minorHAnsi" w:cstheme="minorHAnsi"/>
-          <w:bCs/>
-          <w:sz w:val="22"/>
-          <w:szCs w:val="22"/>
-        </w:rPr>
         <w:t>.</w:t>
       </w:r>
     </w:p>
     <w:p>
       <w:pPr>
-        <w:pStyle w:val="ListParagraph"/>
+        <w:pStyle w:val="ColorfulList-Accent11"/>
         <w:numPr>
           <w:ilvl w:val="0"/>
+          <w:numId w:val="7"/>
+        </w:numPr>
+        <w:jc w:val="both"/>
+        <w:rPr>
+          <w:rFonts w:asciiTheme="minorHAnsi" w:hAnsiTheme="minorHAnsi" w:cstheme="minorHAnsi"/>
+          <w:bCs/>
+          <w:i/>
+          <w:iCs/>
+          <w:sz w:val="22"/>
+          <w:szCs w:val="22"/>
+        </w:rPr>
+      </w:pPr>
+      <w:r>
+        <w:rPr>
+          <w:rFonts w:asciiTheme="minorHAnsi" w:hAnsiTheme="minorHAnsi" w:cstheme="minorHAnsi"/>
+          <w:bCs/>
+          <w:i/>
+          <w:iCs/>
+          <w:sz w:val="22"/>
+          <w:szCs w:val="22"/>
+        </w:rPr>
+        <w:t>Ramp-up Test: Execute and show (numbers/make a chart) both linear and exponential ramp-up testing of</w:t>
+      </w:r>
+      <w:r>
+        <w:rPr>
+          <w:rFonts w:asciiTheme="minorHAnsi" w:hAnsiTheme="minorHAnsi" w:cstheme="minorHAnsi"/>
+          <w:bCs/>
+          <w:i/>
+          <w:iCs/>
+          <w:sz w:val="22"/>
+          <w:szCs w:val="22"/>
+        </w:rPr>
+        <w:t xml:space="preserve"> </w:t>
+      </w:r>
+      <w:r>
+        <w:rPr>
+          <w:rFonts w:asciiTheme="minorHAnsi" w:hAnsiTheme="minorHAnsi" w:cstheme="minorHAnsi"/>
+          <w:bCs/>
+          <w:i/>
+          <w:iCs/>
+          <w:sz w:val="22"/>
+          <w:szCs w:val="22"/>
+        </w:rPr>
+        <w:t>function execution time. Is there a difference to ramp-down tests?</w:t>
+      </w:r>
+    </w:p>
+    <w:p>
+      <w:pPr>
+        <w:pStyle w:val="ColorfulList-Accent11"/>
+        <w:numPr>
+          <w:ilvl w:val="1"/>
           <w:numId w:val="1"/>
         </w:numPr>
         <w:jc w:val="both"/>
         <w:rPr>
           <w:rFonts w:asciiTheme="minorHAnsi" w:hAnsiTheme="minorHAnsi" w:cstheme="minorHAnsi"/>
           <w:bCs/>
-          <w:sz w:val="22"/>
-          <w:szCs w:val="22"/>
-        </w:rPr>
-      </w:pPr>
-      <w:r>
-        <w:rPr>
-          <w:rFonts w:asciiTheme="minorHAnsi" w:hAnsiTheme="minorHAnsi" w:cstheme="minorHAnsi"/>
-          <w:bCs/>
-          <w:sz w:val="22"/>
-          <w:szCs w:val="22"/>
-        </w:rPr>
-        <w:t>Set up the QuickStart guide</w:t>
-      </w:r>
-      <w:r>
-        <w:rPr>
-          <w:rFonts w:asciiTheme="minorHAnsi" w:hAnsiTheme="minorHAnsi" w:cstheme="minorHAnsi"/>
-          <w:bCs/>
-          <w:sz w:val="22"/>
-          <w:szCs w:val="22"/>
-        </w:rPr>
-        <w:t xml:space="preserve"> in a new Word document</w:t>
-      </w:r>
-      <w:r>
-        <w:rPr>
-          <w:rFonts w:asciiTheme="minorHAnsi" w:hAnsiTheme="minorHAnsi" w:cstheme="minorHAnsi"/>
-          <w:bCs/>
-          <w:sz w:val="22"/>
-          <w:szCs w:val="22"/>
-        </w:rPr>
-        <w:t xml:space="preserve"> with appropriate section headings</w:t>
-      </w:r>
-      <w:r>
-        <w:rPr>
-          <w:rFonts w:asciiTheme="minorHAnsi" w:hAnsiTheme="minorHAnsi" w:cstheme="minorHAnsi"/>
-          <w:bCs/>
+          <w:i/>
+          <w:iCs/>
+          <w:sz w:val="22"/>
+          <w:szCs w:val="22"/>
+        </w:rPr>
+      </w:pPr>
+      <w:r>
+        <w:rPr>
+          <w:rFonts w:asciiTheme="minorHAnsi" w:hAnsiTheme="minorHAnsi" w:cstheme="minorHAnsi"/>
+          <w:bCs/>
+          <w:sz w:val="22"/>
+          <w:szCs w:val="22"/>
+        </w:rPr>
+        <w:t>Had a look at the code for both of the test methods, ran the code, and recorded the results in an Excel spreadsheet.</w:t>
+      </w:r>
+    </w:p>
+    <w:p>
+      <w:pPr>
+        <w:pStyle w:val="ColorfulList-Accent11"/>
+        <w:numPr>
+          <w:ilvl w:val="0"/>
+          <w:numId w:val="7"/>
+        </w:numPr>
+        <w:jc w:val="both"/>
+        <w:rPr>
+          <w:rFonts w:asciiTheme="minorHAnsi" w:hAnsiTheme="minorHAnsi" w:cstheme="minorHAnsi"/>
+          <w:bCs/>
+          <w:i/>
+          <w:iCs/>
+          <w:sz w:val="22"/>
+          <w:szCs w:val="22"/>
+        </w:rPr>
+      </w:pPr>
+      <w:r>
+        <w:rPr>
+          <w:rFonts w:asciiTheme="minorHAnsi" w:hAnsiTheme="minorHAnsi" w:cstheme="minorHAnsi"/>
+          <w:bCs/>
+          <w:i/>
+          <w:iCs/>
+          <w:sz w:val="22"/>
+          <w:szCs w:val="22"/>
+        </w:rPr>
+        <w:t xml:space="preserve">Repeatability: Show (with numbers/chart) how </w:t>
+      </w:r>
+      <w:proofErr w:type="spellStart"/>
+      <w:r>
+        <w:rPr>
+          <w:rFonts w:asciiTheme="minorHAnsi" w:hAnsiTheme="minorHAnsi" w:cstheme="minorHAnsi"/>
+          <w:bCs/>
+          <w:i/>
+          <w:iCs/>
+          <w:sz w:val="22"/>
+          <w:szCs w:val="22"/>
+        </w:rPr>
+        <w:t>repetability</w:t>
+      </w:r>
+      <w:proofErr w:type="spellEnd"/>
+      <w:r>
+        <w:rPr>
+          <w:rFonts w:asciiTheme="minorHAnsi" w:hAnsiTheme="minorHAnsi" w:cstheme="minorHAnsi"/>
+          <w:bCs/>
+          <w:i/>
+          <w:iCs/>
+          <w:sz w:val="22"/>
+          <w:szCs w:val="22"/>
+        </w:rPr>
+        <w:t xml:space="preserve"> will vary depending on test conditions.</w:t>
+      </w:r>
+    </w:p>
+    <w:p>
+      <w:pPr>
+        <w:pStyle w:val="ColorfulList-Accent11"/>
+        <w:numPr>
+          <w:ilvl w:val="1"/>
+          <w:numId w:val="1"/>
+        </w:numPr>
+        <w:jc w:val="both"/>
+        <w:rPr>
+          <w:rFonts w:asciiTheme="minorHAnsi" w:hAnsiTheme="minorHAnsi" w:cstheme="minorHAnsi"/>
+          <w:bCs/>
+          <w:i/>
+          <w:iCs/>
+          <w:sz w:val="22"/>
+          <w:szCs w:val="22"/>
+        </w:rPr>
+      </w:pPr>
+      <w:r>
+        <w:rPr>
+          <w:rFonts w:asciiTheme="minorHAnsi" w:hAnsiTheme="minorHAnsi" w:cstheme="minorHAnsi"/>
+          <w:bCs/>
+          <w:i/>
+          <w:iCs/>
           <w:sz w:val="22"/>
           <w:szCs w:val="22"/>
         </w:rPr>
         <w:t>.</w:t>
+      </w:r>
+    </w:p>
+    <w:p>
+      <w:pPr>
+        <w:pStyle w:val="ColorfulList-Accent11"/>
+        <w:numPr>
+          <w:ilvl w:val="0"/>
+          <w:numId w:val="7"/>
+        </w:numPr>
+        <w:jc w:val="both"/>
+        <w:rPr>
+          <w:rFonts w:asciiTheme="minorHAnsi" w:hAnsiTheme="minorHAnsi" w:cstheme="minorHAnsi"/>
+          <w:bCs/>
+          <w:i/>
+          <w:iCs/>
+          <w:sz w:val="22"/>
+          <w:szCs w:val="22"/>
+        </w:rPr>
+      </w:pPr>
+      <w:r>
+        <w:rPr>
+          <w:rFonts w:asciiTheme="minorHAnsi" w:hAnsiTheme="minorHAnsi" w:cstheme="minorHAnsi"/>
+          <w:bCs/>
+          <w:i/>
+          <w:iCs/>
+          <w:sz w:val="22"/>
+          <w:szCs w:val="22"/>
+        </w:rPr>
+        <w:t>Function Comparison: There are two "char in string” counting functions provided (code sample 1). Clearly</w:t>
+      </w:r>
+      <w:r>
+        <w:rPr>
+          <w:rFonts w:asciiTheme="minorHAnsi" w:hAnsiTheme="minorHAnsi" w:cstheme="minorHAnsi"/>
+          <w:bCs/>
+          <w:i/>
+          <w:iCs/>
+          <w:sz w:val="22"/>
+          <w:szCs w:val="22"/>
+        </w:rPr>
+        <w:t xml:space="preserve"> </w:t>
+      </w:r>
+      <w:r>
+        <w:rPr>
+          <w:rFonts w:asciiTheme="minorHAnsi" w:hAnsiTheme="minorHAnsi" w:cstheme="minorHAnsi"/>
+          <w:bCs/>
+          <w:i/>
+          <w:iCs/>
+          <w:sz w:val="22"/>
+          <w:szCs w:val="22"/>
+        </w:rPr>
+        <w:t>show the difference in performance (if any), and show if the speed difference is linear to string size.</w:t>
+      </w:r>
+      <w:r>
+        <w:rPr>
+          <w:rFonts w:asciiTheme="minorHAnsi" w:hAnsiTheme="minorHAnsi" w:cstheme="minorHAnsi"/>
+          <w:bCs/>
+          <w:i/>
+          <w:iCs/>
+          <w:sz w:val="22"/>
+          <w:szCs w:val="22"/>
+        </w:rPr>
+        <w:t xml:space="preserve"> </w:t>
+      </w:r>
+      <w:r>
+        <w:rPr>
+          <w:rFonts w:asciiTheme="minorHAnsi" w:hAnsiTheme="minorHAnsi" w:cstheme="minorHAnsi"/>
+          <w:bCs/>
+          <w:i/>
+          <w:iCs/>
+          <w:sz w:val="22"/>
+          <w:szCs w:val="22"/>
+        </w:rPr>
+        <w:t>(Note, you will probably want to create random strings of the various size to test with.)</w:t>
+      </w:r>
+    </w:p>
+    <w:p>
+      <w:pPr>
+        <w:pStyle w:val="ColorfulList-Accent11"/>
+        <w:numPr>
+          <w:ilvl w:val="1"/>
+          <w:numId w:val="1"/>
+        </w:numPr>
+        <w:jc w:val="both"/>
+        <w:rPr>
+          <w:rFonts w:asciiTheme="minorHAnsi" w:hAnsiTheme="minorHAnsi" w:cstheme="minorHAnsi"/>
+          <w:bCs/>
+          <w:i/>
+          <w:iCs/>
+          <w:sz w:val="22"/>
+          <w:szCs w:val="22"/>
+        </w:rPr>
+      </w:pPr>
+      <w:r>
+        <w:rPr>
+          <w:rFonts w:asciiTheme="minorHAnsi" w:hAnsiTheme="minorHAnsi" w:cstheme="minorHAnsi"/>
+          <w:bCs/>
+          <w:sz w:val="22"/>
+          <w:szCs w:val="22"/>
+        </w:rPr>
+        <w:t xml:space="preserve">Looked at the code for ramp-up testing, taking how it recorded the time it took to execute a chunk of code, and implemented that around the </w:t>
+      </w:r>
+      <w:proofErr w:type="spellStart"/>
+      <w:r>
+        <w:rPr>
+          <w:rFonts w:asciiTheme="minorHAnsi" w:hAnsiTheme="minorHAnsi" w:cstheme="minorHAnsi"/>
+          <w:bCs/>
+          <w:sz w:val="22"/>
+          <w:szCs w:val="22"/>
+        </w:rPr>
+        <w:t>count_char</w:t>
+      </w:r>
+      <w:proofErr w:type="spellEnd"/>
+      <w:proofErr w:type="gramStart"/>
+      <w:r>
+        <w:rPr>
+          <w:rFonts w:asciiTheme="minorHAnsi" w:hAnsiTheme="minorHAnsi" w:cstheme="minorHAnsi"/>
+          <w:bCs/>
+          <w:sz w:val="22"/>
+          <w:szCs w:val="22"/>
+        </w:rPr>
+        <w:t>…(</w:t>
+      </w:r>
+      <w:proofErr w:type="gramEnd"/>
+      <w:r>
+        <w:rPr>
+          <w:rFonts w:asciiTheme="minorHAnsi" w:hAnsiTheme="minorHAnsi" w:cstheme="minorHAnsi"/>
+          <w:bCs/>
+          <w:sz w:val="22"/>
+          <w:szCs w:val="22"/>
+        </w:rPr>
+        <w:t>) methods. Ran the code several times using strings of different lengths, and recorded the results.</w:t>
+      </w:r>
+    </w:p>
+    <w:p>
+      <w:pPr>
+        <w:pStyle w:val="ColorfulList-Accent11"/>
+        <w:numPr>
+          <w:ilvl w:val="0"/>
+          <w:numId w:val="7"/>
+        </w:numPr>
+        <w:jc w:val="both"/>
+        <w:rPr>
+          <w:rFonts w:asciiTheme="minorHAnsi" w:hAnsiTheme="minorHAnsi" w:cstheme="minorHAnsi"/>
+          <w:bCs/>
+          <w:i/>
+          <w:iCs/>
+          <w:sz w:val="22"/>
+          <w:szCs w:val="22"/>
+        </w:rPr>
+      </w:pPr>
+      <w:r>
+        <w:rPr>
+          <w:rFonts w:asciiTheme="minorHAnsi" w:hAnsiTheme="minorHAnsi" w:cstheme="minorHAnsi"/>
+          <w:bCs/>
+          <w:i/>
+          <w:iCs/>
+          <w:sz w:val="22"/>
+          <w:szCs w:val="22"/>
+        </w:rPr>
+        <w:t>IDE Settings: Show what, if any, is the difference in execution time between debug settings and release</w:t>
+      </w:r>
+      <w:r>
+        <w:rPr>
+          <w:rFonts w:asciiTheme="minorHAnsi" w:hAnsiTheme="minorHAnsi" w:cstheme="minorHAnsi"/>
+          <w:bCs/>
+          <w:i/>
+          <w:iCs/>
+          <w:sz w:val="22"/>
+          <w:szCs w:val="22"/>
+        </w:rPr>
+        <w:t xml:space="preserve"> </w:t>
+      </w:r>
+      <w:r>
+        <w:rPr>
+          <w:rFonts w:asciiTheme="minorHAnsi" w:hAnsiTheme="minorHAnsi" w:cstheme="minorHAnsi"/>
+          <w:bCs/>
+          <w:i/>
+          <w:iCs/>
+          <w:sz w:val="22"/>
+          <w:szCs w:val="22"/>
+        </w:rPr>
+        <w:t>settings. (Remember to have a task that runs for long enough that it matters.)</w:t>
+      </w:r>
+    </w:p>
+    <w:p>
+      <w:pPr>
+        <w:pStyle w:val="ColorfulList-Accent11"/>
+        <w:numPr>
+          <w:ilvl w:val="1"/>
+          <w:numId w:val="1"/>
+        </w:numPr>
+        <w:jc w:val="both"/>
+        <w:rPr>
+          <w:rFonts w:asciiTheme="minorHAnsi" w:hAnsiTheme="minorHAnsi" w:cstheme="minorHAnsi"/>
+          <w:bCs/>
+          <w:i/>
+          <w:iCs/>
+          <w:sz w:val="22"/>
+          <w:szCs w:val="22"/>
+        </w:rPr>
+      </w:pPr>
+      <w:r>
+        <w:rPr>
+          <w:rFonts w:asciiTheme="minorHAnsi" w:hAnsiTheme="minorHAnsi" w:cstheme="minorHAnsi"/>
+          <w:bCs/>
+          <w:sz w:val="22"/>
+          <w:szCs w:val="22"/>
+        </w:rPr>
+        <w:t>.</w:t>
+      </w:r>
+    </w:p>
+    <w:p>
+      <w:pPr>
+        <w:pStyle w:val="ColorfulList-Accent11"/>
+        <w:numPr>
+          <w:ilvl w:val="0"/>
+          <w:numId w:val="7"/>
+        </w:numPr>
+        <w:jc w:val="both"/>
+        <w:rPr>
+          <w:rFonts w:asciiTheme="minorHAnsi" w:hAnsiTheme="minorHAnsi" w:cstheme="minorHAnsi"/>
+          <w:bCs/>
+          <w:i/>
+          <w:iCs/>
+          <w:sz w:val="22"/>
+          <w:szCs w:val="22"/>
+        </w:rPr>
+      </w:pPr>
+      <w:r>
+        <w:rPr>
+          <w:rFonts w:asciiTheme="minorHAnsi" w:hAnsiTheme="minorHAnsi" w:cstheme="minorHAnsi"/>
+          <w:bCs/>
+          <w:i/>
+          <w:iCs/>
+          <w:sz w:val="22"/>
+          <w:szCs w:val="22"/>
+        </w:rPr>
+        <w:t>Compiler Settings: Turn down/off compiler optimisation and demonstrate a difference.</w:t>
+      </w:r>
+    </w:p>
+    <w:p>
+      <w:pPr>
+        <w:pStyle w:val="ColorfulList-Accent11"/>
+        <w:numPr>
+          <w:ilvl w:val="1"/>
+          <w:numId w:val="1"/>
+        </w:numPr>
+        <w:jc w:val="both"/>
+        <w:rPr>
+          <w:rFonts w:asciiTheme="minorHAnsi" w:hAnsiTheme="minorHAnsi" w:cstheme="minorHAnsi"/>
+          <w:bCs/>
+          <w:i/>
+          <w:iCs/>
+          <w:sz w:val="22"/>
+          <w:szCs w:val="22"/>
+        </w:rPr>
+      </w:pPr>
+      <w:r>
+        <w:rPr>
+          <w:rFonts w:asciiTheme="minorHAnsi" w:hAnsiTheme="minorHAnsi" w:cstheme="minorHAnsi"/>
+          <w:bCs/>
+          <w:sz w:val="22"/>
+          <w:szCs w:val="22"/>
+        </w:rPr>
+        <w:t>.</w:t>
+      </w:r>
+    </w:p>
+    <w:p>
+      <w:pPr>
+        <w:pStyle w:val="ColorfulList-Accent11"/>
+        <w:ind w:left="0"/>
+        <w:jc w:val="both"/>
+        <w:rPr>
+          <w:rStyle w:val="SubtleReference"/>
+          <w:rFonts w:asciiTheme="minorHAnsi" w:hAnsiTheme="minorHAnsi" w:cstheme="minorHAnsi"/>
+          <w:color w:val="auto"/>
+          <w:sz w:val="22"/>
+          <w:szCs w:val="22"/>
+        </w:rPr>
+      </w:pPr>
+    </w:p>
+    <w:p>
+      <w:pPr>
+        <w:jc w:val="both"/>
+        <w:rPr>
+          <w:b/>
+          <w:sz w:val="24"/>
+        </w:rPr>
+      </w:pPr>
+      <w:r>
+        <w:rPr>
+          <w:b/>
+          <w:sz w:val="24"/>
+        </w:rPr>
+        <w:t>What we found out:</w:t>
       </w:r>
     </w:p>
     <w:p>
@@ -489,48 +1019,22 @@
         </w:numPr>
         <w:jc w:val="both"/>
         <w:rPr>
-          <w:noProof/>
-        </w:rPr>
-      </w:pPr>
-      <w:r>
-        <w:rPr>
-          <w:rStyle w:val="SubtleReference"/>
-          <w:rFonts w:asciiTheme="minorHAnsi" w:hAnsiTheme="minorHAnsi" w:cstheme="minorHAnsi"/>
-          <w:color w:val="auto"/>
-          <w:sz w:val="22"/>
-          <w:szCs w:val="22"/>
-        </w:rPr>
-        <w:t>Worked through the steps to achieve each of the tasks that the QuickStart guide is intended to instruct beginners about, taking screenshots at necessary intervals, pasting screenshots in the document under the correct headings, and adding captions going into appropriate detail about the depicted step of the task at hand.</w:t>
-      </w:r>
-    </w:p>
-    <w:p>
-      <w:pPr>
-        <w:pStyle w:val="ColorfulList-Accent11"/>
-        <w:ind w:left="0"/>
-        <w:jc w:val="both"/>
-        <w:rPr>
-          <w:rStyle w:val="SubtleReference"/>
-          <w:rFonts w:asciiTheme="minorHAnsi" w:hAnsiTheme="minorHAnsi" w:cstheme="minorHAnsi"/>
-          <w:color w:val="auto"/>
-          <w:sz w:val="22"/>
-          <w:szCs w:val="22"/>
-        </w:rPr>
-      </w:pPr>
-    </w:p>
-    <w:p>
-      <w:pPr>
-        <w:jc w:val="both"/>
-        <w:rPr>
-          <w:b/>
-          <w:sz w:val="24"/>
-        </w:rPr>
-      </w:pPr>
-      <w:r>
-        <w:rPr>
-          <w:b/>
-          <w:sz w:val="24"/>
-        </w:rPr>
-        <w:t>What we found out:</w:t>
+          <w:rStyle w:val="SubtleReference"/>
+          <w:rFonts w:asciiTheme="minorHAnsi" w:hAnsiTheme="minorHAnsi" w:cstheme="minorHAnsi"/>
+          <w:color w:val="auto"/>
+          <w:sz w:val="22"/>
+          <w:szCs w:val="22"/>
+        </w:rPr>
+      </w:pPr>
+      <w:r>
+        <w:rPr>
+          <w:rStyle w:val="SubtleReference"/>
+          <w:rFonts w:asciiTheme="minorHAnsi" w:hAnsiTheme="minorHAnsi" w:cstheme="minorHAnsi"/>
+          <w:color w:val="auto"/>
+          <w:sz w:val="22"/>
+          <w:szCs w:val="22"/>
+        </w:rPr>
+        <w:t>Shortcut keys (where available) for the aforementioned tasks.</w:t>
       </w:r>
     </w:p>
     <w:p>
@@ -543,21 +1047,51 @@
         <w:jc w:val="both"/>
         <w:rPr>
           <w:rStyle w:val="SubtleReference"/>
-          <w:rFonts w:asciiTheme="minorHAnsi" w:hAnsiTheme="minorHAnsi" w:cstheme="minorHAnsi"/>
-          <w:color w:val="auto"/>
-          <w:sz w:val="22"/>
-          <w:szCs w:val="22"/>
-        </w:rPr>
-      </w:pPr>
-      <w:r>
-        <w:rPr>
-          <w:rStyle w:val="SubtleReference"/>
-          <w:rFonts w:asciiTheme="minorHAnsi" w:hAnsiTheme="minorHAnsi" w:cstheme="minorHAnsi"/>
-          <w:color w:val="auto"/>
-          <w:sz w:val="22"/>
-          <w:szCs w:val="22"/>
-        </w:rPr>
-        <w:t>Shortcut keys (where available) for the aforementioned tasks.</w:t>
+          <w:b/>
+          <w:color w:val="auto"/>
+          <w:sz w:val="24"/>
+          <w:szCs w:val="24"/>
+        </w:rPr>
+      </w:pPr>
+      <w:r>
+        <w:rPr>
+          <w:rStyle w:val="SubtleReference"/>
+          <w:rFonts w:asciiTheme="minorHAnsi" w:hAnsiTheme="minorHAnsi" w:cstheme="minorHAnsi"/>
+          <w:color w:val="auto"/>
+          <w:sz w:val="22"/>
+          <w:szCs w:val="22"/>
+        </w:rPr>
+        <w:t xml:space="preserve">Refreshed my understanding of how to </w:t>
+      </w:r>
+      <w:r>
+        <w:rPr>
+          <w:rStyle w:val="SubtleReference"/>
+          <w:rFonts w:asciiTheme="minorHAnsi" w:hAnsiTheme="minorHAnsi" w:cstheme="minorHAnsi"/>
+          <w:color w:val="auto"/>
+          <w:sz w:val="22"/>
+          <w:szCs w:val="22"/>
+        </w:rPr>
+        <w:t xml:space="preserve">work with </w:t>
+      </w:r>
+      <w:r>
+        <w:rPr>
+          <w:rStyle w:val="SubtleReference"/>
+          <w:rFonts w:asciiTheme="minorHAnsi" w:hAnsiTheme="minorHAnsi" w:cstheme="minorHAnsi"/>
+          <w:color w:val="auto"/>
+          <w:sz w:val="22"/>
+          <w:szCs w:val="22"/>
+        </w:rPr>
+        <w:t>breakpoints</w:t>
+      </w:r>
+      <w:r>
+        <w:rPr>
+          <w:rStyle w:val="SubtleReference"/>
+          <w:rFonts w:asciiTheme="minorHAnsi" w:hAnsiTheme="minorHAnsi" w:cstheme="minorHAnsi"/>
+          <w:color w:val="auto"/>
+          <w:sz w:val="22"/>
+          <w:szCs w:val="22"/>
+        </w:rPr>
+        <w:t>.</w:t>
       </w:r>
     </w:p>
     <w:p>
@@ -584,63 +1118,6 @@
           <w:sz w:val="22"/>
           <w:szCs w:val="22"/>
         </w:rPr>
-        <w:t xml:space="preserve">Refreshed my understanding of how to </w:t>
-      </w:r>
-      <w:r>
-        <w:rPr>
-          <w:rStyle w:val="SubtleReference"/>
-          <w:rFonts w:asciiTheme="minorHAnsi" w:hAnsiTheme="minorHAnsi" w:cstheme="minorHAnsi"/>
-          <w:color w:val="auto"/>
-          <w:sz w:val="22"/>
-          <w:szCs w:val="22"/>
-        </w:rPr>
-        <w:t xml:space="preserve">work with </w:t>
-      </w:r>
-      <w:r>
-        <w:rPr>
-          <w:rStyle w:val="SubtleReference"/>
-          <w:rFonts w:asciiTheme="minorHAnsi" w:hAnsiTheme="minorHAnsi" w:cstheme="minorHAnsi"/>
-          <w:color w:val="auto"/>
-          <w:sz w:val="22"/>
-          <w:szCs w:val="22"/>
-        </w:rPr>
-        <w:t>breakpoints</w:t>
-      </w:r>
-      <w:r>
-        <w:rPr>
-          <w:rStyle w:val="SubtleReference"/>
-          <w:rFonts w:asciiTheme="minorHAnsi" w:hAnsiTheme="minorHAnsi" w:cstheme="minorHAnsi"/>
-          <w:color w:val="auto"/>
-          <w:sz w:val="22"/>
-          <w:szCs w:val="22"/>
-        </w:rPr>
-        <w:t>.</w:t>
-      </w:r>
-    </w:p>
-    <w:p>
-      <w:pPr>
-        <w:pStyle w:val="ColorfulList-Accent11"/>
-        <w:numPr>
-          <w:ilvl w:val="0"/>
-          <w:numId w:val="1"/>
-        </w:numPr>
-        <w:jc w:val="both"/>
-        <w:rPr>
-          <w:rStyle w:val="SubtleReference"/>
-          <w:b/>
-          <w:color w:val="auto"/>
-          <w:sz w:val="24"/>
-          <w:szCs w:val="24"/>
-        </w:rPr>
-      </w:pPr>
-      <w:r>
-        <w:rPr>
-          <w:rStyle w:val="SubtleReference"/>
-          <w:rFonts w:asciiTheme="minorHAnsi" w:hAnsiTheme="minorHAnsi" w:cstheme="minorHAnsi"/>
-          <w:color w:val="auto"/>
-          <w:sz w:val="22"/>
-          <w:szCs w:val="22"/>
-        </w:rPr>
         <w:t>How to view the values of variables at a particular line, within a method, and chosen variables across the program.</w:t>
       </w:r>
       <w:r>
@@ -649,8 +1126,6 @@
         </w:rPr>
         <w:t xml:space="preserve"> </w:t>
       </w:r>
-      <w:bookmarkStart w:id="0" w:name="_GoBack"/>
-      <w:bookmarkEnd w:id="0"/>
     </w:p>
     <w:sectPr>
       <w:headerReference w:type="default" r:id="rId7"/>
@@ -734,7 +1209,7 @@
       <w:rPr>
         <w:noProof/>
       </w:rPr>
-      <w:t>16/08/19</w:t>
+      <w:t>20/08/19</w:t>
     </w:r>
     <w:r>
       <w:fldChar w:fldCharType="end"/>
@@ -746,6 +1221,204 @@
 <file path=word/numbering.xml><?xml version="1.0" encoding="utf-8"?>
 <w:numbering xmlns:wpc="http://schemas.microsoft.com/office/word/2010/wordprocessingCanvas" xmlns:cx="http://schemas.microsoft.com/office/drawing/2014/chartex" xmlns:cx1="http://schemas.microsoft.com/office/drawing/2015/9/8/chartex" xmlns:cx2="http://schemas.microsoft.com/office/drawing/2015/10/21/chartex" xmlns:cx3="http://schemas.microsoft.com/office/drawing/2016/5/9/chartex" xmlns:cx4="http://schemas.microsoft.com/office/drawing/2016/5/10/chartex" xmlns:cx5="http://schemas.microsoft.com/office/drawing/2016/5/11/chartex" xmlns:cx6="http://schemas.microsoft.com/office/drawing/2016/5/12/chartex" xmlns:cx7="http://schemas.microsoft.com/office/drawing/2016/5/13/chartex" xmlns:cx8="http://schemas.microsoft.com/office/drawing/2016/5/14/chartex" xmlns:mc="http://schemas.openxmlformats.org/markup-compatibility/2006" xmlns:aink="http://schemas.microsoft.com/office/drawing/2016/ink" xmlns:am3d="http://schemas.microsoft.com/office/drawing/2017/model3d" xmlns:o="urn:schemas-microsoft-com:office:office" xmlns:r="http://schemas.openxmlformats.org/officeDocument/2006/relationships" xmlns:m="http://schemas.openxmlformats.org/officeDocument/2006/math" xmlns:v="urn:schemas-microsoft-com:vml" xmlns:wp14="http://schemas.microsoft.com/office/word/2010/wordprocessingDrawing" xmlns:wp="http://schemas.openxmlformats.org/drawingml/2006/wordprocessingDrawing" xmlns:w10="urn:schemas-microsoft-com:office:word" xmlns:w="http://schemas.openxmlformats.org/wordprocessingml/2006/main" xmlns:w14="http://schemas.microsoft.com/office/word/2010/wordml" xmlns:w15="http://schemas.microsoft.com/office/word/2012/wordml" xmlns:w16cid="http://schemas.microsoft.com/office/word/2016/wordml/cid" xmlns:w16se="http://schemas.microsoft.com/office/word/2015/wordml/symex" xmlns:wpg="http://schemas.microsoft.com/office/word/2010/wordprocessingGroup" xmlns:wpi="http://schemas.microsoft.com/office/word/2010/wordprocessingInk" xmlns:wne="http://schemas.microsoft.com/office/word/2006/wordml" xmlns:wps="http://schemas.microsoft.com/office/word/2010/wordprocessingShape" mc:Ignorable="w14 w15 w16se w16cid wp14">
   <w:abstractNum w:abstractNumId="0" w15:restartNumberingAfterBreak="0">
+    <w:nsid w:val="0AD652B7"/>
+    <w:multiLevelType w:val="hybridMultilevel"/>
+    <w:tmpl w:val="20081E48"/>
+    <w:lvl w:ilvl="0" w:tplc="0C090011">
+      <w:start w:val="1"/>
+      <w:numFmt w:val="decimal"/>
+      <w:lvlText w:val="%1)"/>
+      <w:lvlJc w:val="left"/>
+      <w:pPr>
+        <w:ind w:left="720" w:hanging="360"/>
+      </w:pPr>
+    </w:lvl>
+    <w:lvl w:ilvl="1" w:tplc="0C090019">
+      <w:start w:val="1"/>
+      <w:numFmt w:val="lowerLetter"/>
+      <w:lvlText w:val="%2."/>
+      <w:lvlJc w:val="left"/>
+      <w:pPr>
+        <w:ind w:left="1440" w:hanging="360"/>
+      </w:pPr>
+    </w:lvl>
+    <w:lvl w:ilvl="2" w:tplc="0C09001B">
+      <w:start w:val="1"/>
+      <w:numFmt w:val="lowerRoman"/>
+      <w:lvlText w:val="%3."/>
+      <w:lvlJc w:val="right"/>
+      <w:pPr>
+        <w:ind w:left="2160" w:hanging="180"/>
+      </w:pPr>
+    </w:lvl>
+    <w:lvl w:ilvl="3" w:tplc="0C09000F" w:tentative="1">
+      <w:start w:val="1"/>
+      <w:numFmt w:val="decimal"/>
+      <w:lvlText w:val="%4."/>
+      <w:lvlJc w:val="left"/>
+      <w:pPr>
+        <w:ind w:left="2880" w:hanging="360"/>
+      </w:pPr>
+    </w:lvl>
+    <w:lvl w:ilvl="4" w:tplc="0C090019" w:tentative="1">
+      <w:start w:val="1"/>
+      <w:numFmt w:val="lowerLetter"/>
+      <w:lvlText w:val="%5."/>
+      <w:lvlJc w:val="left"/>
+      <w:pPr>
+        <w:ind w:left="3600" w:hanging="360"/>
+      </w:pPr>
+    </w:lvl>
+    <w:lvl w:ilvl="5" w:tplc="0C09001B" w:tentative="1">
+      <w:start w:val="1"/>
+      <w:numFmt w:val="lowerRoman"/>
+      <w:lvlText w:val="%6."/>
+      <w:lvlJc w:val="right"/>
+      <w:pPr>
+        <w:ind w:left="4320" w:hanging="180"/>
+      </w:pPr>
+    </w:lvl>
+    <w:lvl w:ilvl="6" w:tplc="0C09000F" w:tentative="1">
+      <w:start w:val="1"/>
+      <w:numFmt w:val="decimal"/>
+      <w:lvlText w:val="%7."/>
+      <w:lvlJc w:val="left"/>
+      <w:pPr>
+        <w:ind w:left="5040" w:hanging="360"/>
+      </w:pPr>
+    </w:lvl>
+    <w:lvl w:ilvl="7" w:tplc="0C090019" w:tentative="1">
+      <w:start w:val="1"/>
+      <w:numFmt w:val="lowerLetter"/>
+      <w:lvlText w:val="%8."/>
+      <w:lvlJc w:val="left"/>
+      <w:pPr>
+        <w:ind w:left="5760" w:hanging="360"/>
+      </w:pPr>
+    </w:lvl>
+    <w:lvl w:ilvl="8" w:tplc="0C09001B" w:tentative="1">
+      <w:start w:val="1"/>
+      <w:numFmt w:val="lowerRoman"/>
+      <w:lvlText w:val="%9."/>
+      <w:lvlJc w:val="right"/>
+      <w:pPr>
+        <w:ind w:left="6480" w:hanging="180"/>
+      </w:pPr>
+    </w:lvl>
+  </w:abstractNum>
+  <w:abstractNum w:abstractNumId="1" w15:restartNumberingAfterBreak="0">
+    <w:nsid w:val="22BA7BD4"/>
+    <w:multiLevelType w:val="hybridMultilevel"/>
+    <w:tmpl w:val="77A6B326"/>
+    <w:lvl w:ilvl="0" w:tplc="FC0CE22A">
+      <w:numFmt w:val="bullet"/>
+      <w:lvlText w:val=""/>
+      <w:lvlJc w:val="left"/>
+      <w:pPr>
+        <w:ind w:left="720" w:hanging="360"/>
+      </w:pPr>
+      <w:rPr>
+        <w:rFonts w:ascii="Symbol" w:eastAsia="MS Mincho" w:hAnsi="Symbol" w:cstheme="minorHAnsi" w:hint="default"/>
+      </w:rPr>
+    </w:lvl>
+    <w:lvl w:ilvl="1" w:tplc="0C090011">
+      <w:start w:val="1"/>
+      <w:numFmt w:val="decimal"/>
+      <w:lvlText w:val="%2)"/>
+      <w:lvlJc w:val="left"/>
+      <w:pPr>
+        <w:ind w:left="1440" w:hanging="360"/>
+      </w:pPr>
+      <w:rPr>
+        <w:rFonts w:hint="default"/>
+      </w:rPr>
+    </w:lvl>
+    <w:lvl w:ilvl="2" w:tplc="63F0750C">
+      <w:start w:val="1"/>
+      <w:numFmt w:val="decimal"/>
+      <w:lvlText w:val="%3."/>
+      <w:lvlJc w:val="left"/>
+      <w:pPr>
+        <w:ind w:left="2160" w:hanging="360"/>
+      </w:pPr>
+      <w:rPr>
+        <w:rFonts w:hint="default"/>
+      </w:rPr>
+    </w:lvl>
+    <w:lvl w:ilvl="3" w:tplc="0C090001" w:tentative="1">
+      <w:start w:val="1"/>
+      <w:numFmt w:val="bullet"/>
+      <w:lvlText w:val=""/>
+      <w:lvlJc w:val="left"/>
+      <w:pPr>
+        <w:ind w:left="2880" w:hanging="360"/>
+      </w:pPr>
+      <w:rPr>
+        <w:rFonts w:ascii="Symbol" w:hAnsi="Symbol" w:hint="default"/>
+      </w:rPr>
+    </w:lvl>
+    <w:lvl w:ilvl="4" w:tplc="0C090003" w:tentative="1">
+      <w:start w:val="1"/>
+      <w:numFmt w:val="bullet"/>
+      <w:lvlText w:val="o"/>
+      <w:lvlJc w:val="left"/>
+      <w:pPr>
+        <w:ind w:left="3600" w:hanging="360"/>
+      </w:pPr>
+      <w:rPr>
+        <w:rFonts w:ascii="Courier New" w:hAnsi="Courier New" w:cs="Courier New" w:hint="default"/>
+      </w:rPr>
+    </w:lvl>
+    <w:lvl w:ilvl="5" w:tplc="0C090005" w:tentative="1">
+      <w:start w:val="1"/>
+      <w:numFmt w:val="bullet"/>
+      <w:lvlText w:val=""/>
+      <w:lvlJc w:val="left"/>
+      <w:pPr>
+        <w:ind w:left="4320" w:hanging="360"/>
+      </w:pPr>
+      <w:rPr>
+        <w:rFonts w:ascii="Wingdings" w:hAnsi="Wingdings" w:hint="default"/>
+      </w:rPr>
+    </w:lvl>
+    <w:lvl w:ilvl="6" w:tplc="0C090001" w:tentative="1">
+      <w:start w:val="1"/>
+      <w:numFmt w:val="bullet"/>
+      <w:lvlText w:val=""/>
+      <w:lvlJc w:val="left"/>
+      <w:pPr>
+        <w:ind w:left="5040" w:hanging="360"/>
+      </w:pPr>
+      <w:rPr>
+        <w:rFonts w:ascii="Symbol" w:hAnsi="Symbol" w:hint="default"/>
+      </w:rPr>
+    </w:lvl>
+    <w:lvl w:ilvl="7" w:tplc="0C090003" w:tentative="1">
+      <w:start w:val="1"/>
+      <w:numFmt w:val="bullet"/>
+      <w:lvlText w:val="o"/>
+      <w:lvlJc w:val="left"/>
+      <w:pPr>
+        <w:ind w:left="5760" w:hanging="360"/>
+      </w:pPr>
+      <w:rPr>
+        <w:rFonts w:ascii="Courier New" w:hAnsi="Courier New" w:cs="Courier New" w:hint="default"/>
+      </w:rPr>
+    </w:lvl>
+    <w:lvl w:ilvl="8" w:tplc="0C090005" w:tentative="1">
+      <w:start w:val="1"/>
+      <w:numFmt w:val="bullet"/>
+      <w:lvlText w:val=""/>
+      <w:lvlJc w:val="left"/>
+      <w:pPr>
+        <w:ind w:left="6480" w:hanging="360"/>
+      </w:pPr>
+      <w:rPr>
+        <w:rFonts w:ascii="Wingdings" w:hAnsi="Wingdings" w:hint="default"/>
+      </w:rPr>
+    </w:lvl>
+  </w:abstractNum>
+  <w:abstractNum w:abstractNumId="2" w15:restartNumberingAfterBreak="0">
     <w:nsid w:val="3BFA2C2D"/>
     <w:multiLevelType w:val="hybridMultilevel"/>
     <w:tmpl w:val="F8A0C330"/>
@@ -858,7 +1531,7 @@
       </w:rPr>
     </w:lvl>
   </w:abstractNum>
-  <w:abstractNum w:abstractNumId="1" w15:restartNumberingAfterBreak="0">
+  <w:abstractNum w:abstractNumId="3" w15:restartNumberingAfterBreak="0">
     <w:nsid w:val="73071902"/>
     <w:multiLevelType w:val="hybridMultilevel"/>
     <w:tmpl w:val="E24CFD64"/>
@@ -970,7 +1643,7 @@
       </w:rPr>
     </w:lvl>
   </w:abstractNum>
-  <w:abstractNum w:abstractNumId="2" w15:restartNumberingAfterBreak="0">
+  <w:abstractNum w:abstractNumId="4" w15:restartNumberingAfterBreak="0">
     <w:nsid w:val="7ACB05C1"/>
     <w:multiLevelType w:val="hybridMultilevel"/>
     <w:tmpl w:val="616E4C48"/>
@@ -1083,7 +1756,7 @@
       </w:rPr>
     </w:lvl>
   </w:abstractNum>
-  <w:abstractNum w:abstractNumId="3" w15:restartNumberingAfterBreak="0">
+  <w:abstractNum w:abstractNumId="5" w15:restartNumberingAfterBreak="0">
     <w:nsid w:val="7C6E6958"/>
     <w:multiLevelType w:val="hybridMultilevel"/>
     <w:tmpl w:val="CB169040"/>
@@ -1196,19 +1869,25 @@
     </w:lvl>
   </w:abstractNum>
   <w:num w:numId="1">
+    <w:abstractNumId w:val="4"/>
+  </w:num>
+  <w:num w:numId="2">
     <w:abstractNumId w:val="2"/>
   </w:num>
-  <w:num w:numId="2">
-    <w:abstractNumId w:val="0"/>
-  </w:num>
   <w:num w:numId="3">
-    <w:abstractNumId w:val="2"/>
+    <w:abstractNumId w:val="4"/>
   </w:num>
   <w:num w:numId="4">
+    <w:abstractNumId w:val="3"/>
+  </w:num>
+  <w:num w:numId="5">
+    <w:abstractNumId w:val="5"/>
+  </w:num>
+  <w:num w:numId="6">
     <w:abstractNumId w:val="1"/>
   </w:num>
-  <w:num w:numId="5">
-    <w:abstractNumId w:val="3"/>
+  <w:num w:numId="7">
+    <w:abstractNumId w:val="0"/>
   </w:num>
 </w:numbering>
 </file>

</xml_diff>

<commit_message>
Retrieved the accidentally overwritten task 5 spike report Word document.
</commit_message>
<xml_diff>
--- a/05 - Spike - IDE Familiarity/Task 5 - Spike - IDE Familiarity.docx
+++ b/05 - Spike - IDE Familiarity/Task 5 - Spike - IDE Familiarity.docx
@@ -11,6 +11,8 @@
           <w:sz w:val="24"/>
         </w:rPr>
       </w:pPr>
+      <w:bookmarkStart w:id="0" w:name="_GoBack"/>
+      <w:bookmarkEnd w:id="0"/>
       <w:r>
         <w:rPr>
           <w:b/>
@@ -121,7 +123,7 @@
         <w:pStyle w:val="ListParagraph"/>
         <w:numPr>
           <w:ilvl w:val="0"/>
-          <w:numId w:val="6"/>
+          <w:numId w:val="5"/>
         </w:numPr>
         <w:jc w:val="both"/>
         <w:rPr>
@@ -140,17 +142,7 @@
           <w:sz w:val="22"/>
           <w:szCs w:val="22"/>
         </w:rPr>
-        <w:t>Demonst</w:t>
-      </w:r>
-      <w:r>
-        <w:rPr>
-          <w:rStyle w:val="SubtleReference"/>
-          <w:rFonts w:asciiTheme="minorHAnsi" w:hAnsiTheme="minorHAnsi" w:cstheme="minorHAnsi"/>
-          <w:color w:val="auto"/>
-          <w:sz w:val="22"/>
-          <w:szCs w:val="22"/>
-        </w:rPr>
-        <w:t>rate (through this spike report) the following performance and measurement concepts:</w:t>
+        <w:t>A QuickStart guide to Visual Studio detailing, with screenshots:</w:t>
       </w:r>
     </w:p>
     <w:p>
@@ -158,7 +150,7 @@
         <w:pStyle w:val="ListParagraph"/>
         <w:numPr>
           <w:ilvl w:val="1"/>
-          <w:numId w:val="6"/>
+          <w:numId w:val="5"/>
         </w:numPr>
         <w:jc w:val="both"/>
         <w:rPr>
@@ -177,7 +169,7 @@
           <w:sz w:val="22"/>
           <w:szCs w:val="22"/>
         </w:rPr>
-        <w:t>Measurement of single and multiple functions’ execution times.</w:t>
+        <w:t>The steps to creating a new command line project, adding new files, and compiling and running it.</w:t>
       </w:r>
     </w:p>
     <w:p>
@@ -185,7 +177,7 @@
         <w:pStyle w:val="ListParagraph"/>
         <w:numPr>
           <w:ilvl w:val="1"/>
-          <w:numId w:val="6"/>
+          <w:numId w:val="5"/>
         </w:numPr>
         <w:jc w:val="both"/>
         <w:rPr>
@@ -204,154 +196,27 @@
           <w:sz w:val="22"/>
           <w:szCs w:val="22"/>
         </w:rPr>
-        <w:t>Linear and exponential ramp-up testing of function execution time, comparing to ramp-down testing.</w:t>
-      </w:r>
-    </w:p>
-    <w:p>
-      <w:pPr>
-        <w:pStyle w:val="ListParagraph"/>
-        <w:numPr>
-          <w:ilvl w:val="1"/>
-          <w:numId w:val="6"/>
-        </w:numPr>
-        <w:jc w:val="both"/>
-        <w:rPr>
-          <w:rStyle w:val="SubtleReference"/>
-          <w:rFonts w:asciiTheme="minorHAnsi" w:hAnsiTheme="minorHAnsi" w:cstheme="minorHAnsi"/>
-          <w:color w:val="auto"/>
-          <w:sz w:val="22"/>
-          <w:szCs w:val="22"/>
-        </w:rPr>
-      </w:pPr>
-      <w:r>
-        <w:rPr>
-          <w:rStyle w:val="SubtleReference"/>
-          <w:rFonts w:asciiTheme="minorHAnsi" w:hAnsiTheme="minorHAnsi" w:cstheme="minorHAnsi"/>
-          <w:color w:val="auto"/>
-          <w:sz w:val="22"/>
-          <w:szCs w:val="22"/>
-        </w:rPr>
-        <w:t>How repeatability will vary depending on test conditions.</w:t>
-      </w:r>
-    </w:p>
-    <w:p>
-      <w:pPr>
-        <w:pStyle w:val="ListParagraph"/>
-        <w:numPr>
-          <w:ilvl w:val="1"/>
-          <w:numId w:val="6"/>
-        </w:numPr>
-        <w:jc w:val="both"/>
-        <w:rPr>
-          <w:rStyle w:val="SubtleReference"/>
-          <w:rFonts w:asciiTheme="minorHAnsi" w:hAnsiTheme="minorHAnsi" w:cstheme="minorHAnsi"/>
-          <w:color w:val="auto"/>
-          <w:sz w:val="22"/>
-          <w:szCs w:val="22"/>
-        </w:rPr>
-      </w:pPr>
-      <w:r>
-        <w:rPr>
-          <w:rStyle w:val="SubtleReference"/>
-          <w:rFonts w:asciiTheme="minorHAnsi" w:hAnsiTheme="minorHAnsi" w:cstheme="minorHAnsi"/>
-          <w:color w:val="auto"/>
-          <w:sz w:val="22"/>
-          <w:szCs w:val="22"/>
-        </w:rPr>
-        <w:t>Comparison of functions providing the same functionality.</w:t>
-      </w:r>
-    </w:p>
-    <w:p>
-      <w:pPr>
-        <w:pStyle w:val="ListParagraph"/>
-        <w:numPr>
-          <w:ilvl w:val="1"/>
-          <w:numId w:val="6"/>
-        </w:numPr>
-        <w:jc w:val="both"/>
-        <w:rPr>
-          <w:rStyle w:val="SubtleReference"/>
-          <w:rFonts w:asciiTheme="minorHAnsi" w:hAnsiTheme="minorHAnsi" w:cstheme="minorHAnsi"/>
-          <w:color w:val="auto"/>
-          <w:sz w:val="22"/>
-          <w:szCs w:val="22"/>
-        </w:rPr>
-      </w:pPr>
-      <w:r>
-        <w:rPr>
-          <w:rStyle w:val="SubtleReference"/>
-          <w:rFonts w:asciiTheme="minorHAnsi" w:hAnsiTheme="minorHAnsi" w:cstheme="minorHAnsi"/>
-          <w:color w:val="auto"/>
-          <w:sz w:val="22"/>
-          <w:szCs w:val="22"/>
-        </w:rPr>
-        <w:t>Whether there’s any difference in execution time between debug and release settings in Visual Studio.</w:t>
-      </w:r>
-    </w:p>
-    <w:p>
-      <w:pPr>
-        <w:pStyle w:val="ListParagraph"/>
-        <w:numPr>
-          <w:ilvl w:val="1"/>
-          <w:numId w:val="6"/>
-        </w:numPr>
-        <w:jc w:val="both"/>
-        <w:rPr>
-          <w:rStyle w:val="SubtleReference"/>
-          <w:rFonts w:asciiTheme="minorHAnsi" w:hAnsiTheme="minorHAnsi" w:cstheme="minorHAnsi"/>
-          <w:color w:val="auto"/>
-          <w:sz w:val="22"/>
-          <w:szCs w:val="22"/>
-        </w:rPr>
-      </w:pPr>
-      <w:r>
-        <w:rPr>
-          <w:rStyle w:val="SubtleReference"/>
-          <w:rFonts w:asciiTheme="minorHAnsi" w:hAnsiTheme="minorHAnsi" w:cstheme="minorHAnsi"/>
-          <w:color w:val="auto"/>
-          <w:sz w:val="22"/>
-          <w:szCs w:val="22"/>
-        </w:rPr>
-        <w:t>Whether turning down / off compiler optimisation makes a difference.</w:t>
-      </w:r>
-    </w:p>
-    <w:p>
-      <w:pPr>
-        <w:pStyle w:val="ListParagraph"/>
-        <w:numPr>
-          <w:ilvl w:val="0"/>
-          <w:numId w:val="6"/>
-        </w:numPr>
-        <w:jc w:val="both"/>
-        <w:rPr>
-          <w:rStyle w:val="SubtleReference"/>
-          <w:rFonts w:asciiTheme="minorHAnsi" w:hAnsiTheme="minorHAnsi" w:cstheme="minorHAnsi"/>
-          <w:color w:val="auto"/>
-          <w:sz w:val="22"/>
-          <w:szCs w:val="22"/>
-        </w:rPr>
-      </w:pPr>
-      <w:r>
-        <w:rPr>
-          <w:rStyle w:val="SubtleReference"/>
-          <w:rFonts w:asciiTheme="minorHAnsi" w:hAnsiTheme="minorHAnsi" w:cstheme="minorHAnsi"/>
-          <w:color w:val="auto"/>
-          <w:sz w:val="22"/>
-          <w:szCs w:val="22"/>
-        </w:rPr>
-        <w:t>Record and chart the da</w:t>
-      </w:r>
-      <w:bookmarkStart w:id="0" w:name="_GoBack"/>
-      <w:bookmarkEnd w:id="0"/>
-      <w:r>
-        <w:rPr>
-          <w:rStyle w:val="SubtleReference"/>
-          <w:rFonts w:asciiTheme="minorHAnsi" w:hAnsiTheme="minorHAnsi" w:cstheme="minorHAnsi"/>
-          <w:color w:val="auto"/>
-          <w:sz w:val="22"/>
-          <w:szCs w:val="22"/>
-        </w:rPr>
-        <w:t xml:space="preserve">ta collected for each section. </w:t>
+        <w:t>The steps to create a breakpoint, run the program in Visual Studio’s Integrated debugging system so the program stops at the specified point</w:t>
+      </w:r>
+      <w:r>
+        <w:rPr>
+          <w:rStyle w:val="SubtleReference"/>
+          <w:rFonts w:asciiTheme="minorHAnsi" w:hAnsiTheme="minorHAnsi" w:cstheme="minorHAnsi"/>
+          <w:color w:val="auto"/>
+          <w:sz w:val="22"/>
+          <w:szCs w:val="22"/>
+        </w:rPr>
+        <w:t xml:space="preserve">, and </w:t>
+      </w:r>
+      <w:r>
+        <w:rPr>
+          <w:rStyle w:val="SubtleReference"/>
+          <w:rFonts w:asciiTheme="minorHAnsi" w:hAnsiTheme="minorHAnsi" w:cstheme="minorHAnsi"/>
+          <w:color w:val="auto"/>
+          <w:sz w:val="22"/>
+          <w:szCs w:val="22"/>
+        </w:rPr>
+        <w:t>inspect values of variables during debugging.</w:t>
       </w:r>
     </w:p>
     <w:p>
@@ -418,6 +283,36 @@
         </w:rPr>
         <w:t>7</w:t>
       </w:r>
+      <w:r>
+        <w:rPr>
+          <w:rStyle w:val="SubtleReference"/>
+          <w:rFonts w:asciiTheme="minorHAnsi" w:hAnsiTheme="minorHAnsi" w:cstheme="minorHAnsi"/>
+          <w:color w:val="auto"/>
+          <w:sz w:val="22"/>
+          <w:szCs w:val="22"/>
+        </w:rPr>
+        <w:t xml:space="preserve"> (Version 15.9.8</w:t>
+      </w:r>
+      <w:r>
+        <w:rPr>
+          <w:rStyle w:val="SubtleReference"/>
+          <w:rFonts w:asciiTheme="minorHAnsi" w:hAnsiTheme="minorHAnsi" w:cstheme="minorHAnsi"/>
+          <w:color w:val="auto"/>
+          <w:sz w:val="22"/>
+          <w:szCs w:val="22"/>
+        </w:rPr>
+        <w:t>, with JetBrains ReSharper installed</w:t>
+      </w:r>
+      <w:r>
+        <w:rPr>
+          <w:rStyle w:val="SubtleReference"/>
+          <w:rFonts w:asciiTheme="minorHAnsi" w:hAnsiTheme="minorHAnsi" w:cstheme="minorHAnsi"/>
+          <w:color w:val="auto"/>
+          <w:sz w:val="22"/>
+          <w:szCs w:val="22"/>
+        </w:rPr>
+        <w:t>)</w:t>
+      </w:r>
     </w:p>
     <w:p>
       <w:pPr>
@@ -470,7 +365,7 @@
           <w:sz w:val="22"/>
           <w:szCs w:val="22"/>
         </w:rPr>
-        <w:t>Microsoft Excel</w:t>
+        <w:t>Snipping Tool / the “print screen” key</w:t>
       </w:r>
     </w:p>
     <w:p>
@@ -499,6 +394,92 @@
           <w:sz w:val="24"/>
         </w:rPr>
         <w:t xml:space="preserve">Tasks undertaken: </w:t>
+      </w:r>
+    </w:p>
+    <w:p>
+      <w:pPr>
+        <w:pStyle w:val="ListParagraph"/>
+        <w:numPr>
+          <w:ilvl w:val="0"/>
+          <w:numId w:val="1"/>
+        </w:numPr>
+        <w:jc w:val="both"/>
+        <w:rPr>
+          <w:rFonts w:asciiTheme="minorHAnsi" w:hAnsiTheme="minorHAnsi" w:cstheme="minorHAnsi"/>
+          <w:bCs/>
+          <w:sz w:val="22"/>
+          <w:szCs w:val="22"/>
+        </w:rPr>
+      </w:pPr>
+      <w:r>
+        <w:rPr>
+          <w:rFonts w:asciiTheme="minorHAnsi" w:hAnsiTheme="minorHAnsi" w:cstheme="minorHAnsi"/>
+          <w:bCs/>
+          <w:sz w:val="22"/>
+          <w:szCs w:val="22"/>
+        </w:rPr>
+        <w:t>Found the version number of Visual Studio 2017 under “Help &gt; About Microsoft Visual Studio”</w:t>
+      </w:r>
+      <w:r>
+        <w:rPr>
+          <w:rFonts w:asciiTheme="minorHAnsi" w:hAnsiTheme="minorHAnsi" w:cstheme="minorHAnsi"/>
+          <w:bCs/>
+          <w:sz w:val="22"/>
+          <w:szCs w:val="22"/>
+        </w:rPr>
+        <w:t>.</w:t>
+      </w:r>
+    </w:p>
+    <w:p>
+      <w:pPr>
+        <w:pStyle w:val="ListParagraph"/>
+        <w:numPr>
+          <w:ilvl w:val="0"/>
+          <w:numId w:val="1"/>
+        </w:numPr>
+        <w:jc w:val="both"/>
+        <w:rPr>
+          <w:rFonts w:asciiTheme="minorHAnsi" w:hAnsiTheme="minorHAnsi" w:cstheme="minorHAnsi"/>
+          <w:bCs/>
+          <w:sz w:val="22"/>
+          <w:szCs w:val="22"/>
+        </w:rPr>
+      </w:pPr>
+      <w:r>
+        <w:rPr>
+          <w:rFonts w:asciiTheme="minorHAnsi" w:hAnsiTheme="minorHAnsi" w:cstheme="minorHAnsi"/>
+          <w:bCs/>
+          <w:sz w:val="22"/>
+          <w:szCs w:val="22"/>
+        </w:rPr>
+        <w:t>Set up the QuickStart guide</w:t>
+      </w:r>
+      <w:r>
+        <w:rPr>
+          <w:rFonts w:asciiTheme="minorHAnsi" w:hAnsiTheme="minorHAnsi" w:cstheme="minorHAnsi"/>
+          <w:bCs/>
+          <w:sz w:val="22"/>
+          <w:szCs w:val="22"/>
+        </w:rPr>
+        <w:t xml:space="preserve"> in a new Word document</w:t>
+      </w:r>
+      <w:r>
+        <w:rPr>
+          <w:rFonts w:asciiTheme="minorHAnsi" w:hAnsiTheme="minorHAnsi" w:cstheme="minorHAnsi"/>
+          <w:bCs/>
+          <w:sz w:val="22"/>
+          <w:szCs w:val="22"/>
+        </w:rPr>
+        <w:t xml:space="preserve"> with appropriate section headings</w:t>
+      </w:r>
+      <w:r>
+        <w:rPr>
+          <w:rFonts w:asciiTheme="minorHAnsi" w:hAnsiTheme="minorHAnsi" w:cstheme="minorHAnsi"/>
+          <w:bCs/>
+          <w:sz w:val="22"/>
+          <w:szCs w:val="22"/>
+        </w:rPr>
+        <w:t>.</w:t>
       </w:r>
     </w:p>
     <w:p>
@@ -506,478 +487,22 @@
         <w:pStyle w:val="ColorfulList-Accent11"/>
         <w:numPr>
           <w:ilvl w:val="0"/>
-          <w:numId w:val="7"/>
-        </w:numPr>
-        <w:jc w:val="both"/>
-        <w:rPr>
-          <w:rFonts w:asciiTheme="minorHAnsi" w:hAnsiTheme="minorHAnsi" w:cstheme="minorHAnsi"/>
-          <w:bCs/>
-          <w:i/>
-          <w:iCs/>
-          <w:sz w:val="22"/>
-          <w:szCs w:val="22"/>
-        </w:rPr>
-      </w:pPr>
-      <w:r>
-        <w:rPr>
-          <w:rFonts w:asciiTheme="minorHAnsi" w:hAnsiTheme="minorHAnsi" w:cstheme="minorHAnsi"/>
-          <w:bCs/>
-          <w:i/>
-          <w:iCs/>
-          <w:sz w:val="22"/>
-          <w:szCs w:val="22"/>
-        </w:rPr>
-        <w:t>Single Tests: Demonstrate how to measure both single and multiple function execution time.</w:t>
-      </w:r>
-    </w:p>
-    <w:p>
-      <w:pPr>
-        <w:pStyle w:val="ColorfulList-Accent11"/>
-        <w:numPr>
-          <w:ilvl w:val="1"/>
           <w:numId w:val="1"/>
         </w:numPr>
         <w:jc w:val="both"/>
         <w:rPr>
-          <w:rFonts w:asciiTheme="minorHAnsi" w:hAnsiTheme="minorHAnsi" w:cstheme="minorHAnsi"/>
-          <w:bCs/>
-          <w:sz w:val="22"/>
-          <w:szCs w:val="22"/>
-        </w:rPr>
-      </w:pPr>
-      <w:r>
-        <w:rPr>
-          <w:rFonts w:asciiTheme="minorHAnsi" w:hAnsiTheme="minorHAnsi" w:cstheme="minorHAnsi"/>
-          <w:bCs/>
-          <w:sz w:val="22"/>
-          <w:szCs w:val="22"/>
-        </w:rPr>
-        <w:t>.</w:t>
-      </w:r>
-    </w:p>
-    <w:p>
-      <w:pPr>
-        <w:pStyle w:val="ColorfulList-Accent11"/>
-        <w:numPr>
-          <w:ilvl w:val="0"/>
-          <w:numId w:val="7"/>
-        </w:numPr>
-        <w:jc w:val="both"/>
-        <w:rPr>
-          <w:rFonts w:asciiTheme="minorHAnsi" w:hAnsiTheme="minorHAnsi" w:cstheme="minorHAnsi"/>
-          <w:bCs/>
-          <w:i/>
-          <w:iCs/>
-          <w:sz w:val="22"/>
-          <w:szCs w:val="22"/>
-        </w:rPr>
-      </w:pPr>
-      <w:r>
-        <w:rPr>
-          <w:rFonts w:asciiTheme="minorHAnsi" w:hAnsiTheme="minorHAnsi" w:cstheme="minorHAnsi"/>
-          <w:bCs/>
-          <w:i/>
-          <w:iCs/>
-          <w:sz w:val="22"/>
-          <w:szCs w:val="22"/>
-        </w:rPr>
-        <w:t>Ramp-up Test: Execute and show (numbers/make a chart) both linear and exponential ramp-up testing of</w:t>
-      </w:r>
-      <w:r>
-        <w:rPr>
-          <w:rFonts w:asciiTheme="minorHAnsi" w:hAnsiTheme="minorHAnsi" w:cstheme="minorHAnsi"/>
-          <w:bCs/>
-          <w:i/>
-          <w:iCs/>
-          <w:sz w:val="22"/>
-          <w:szCs w:val="22"/>
-        </w:rPr>
-        <w:t xml:space="preserve"> </w:t>
-      </w:r>
-      <w:r>
-        <w:rPr>
-          <w:rFonts w:asciiTheme="minorHAnsi" w:hAnsiTheme="minorHAnsi" w:cstheme="minorHAnsi"/>
-          <w:bCs/>
-          <w:i/>
-          <w:iCs/>
-          <w:sz w:val="22"/>
-          <w:szCs w:val="22"/>
-        </w:rPr>
-        <w:t>function execution time. Is there a difference to ramp-down tests?</w:t>
-      </w:r>
-    </w:p>
-    <w:p>
-      <w:pPr>
-        <w:pStyle w:val="ColorfulList-Accent11"/>
-        <w:numPr>
-          <w:ilvl w:val="1"/>
-          <w:numId w:val="1"/>
-        </w:numPr>
-        <w:jc w:val="both"/>
-        <w:rPr>
-          <w:rFonts w:asciiTheme="minorHAnsi" w:hAnsiTheme="minorHAnsi" w:cstheme="minorHAnsi"/>
-          <w:bCs/>
-          <w:i/>
-          <w:iCs/>
-          <w:sz w:val="22"/>
-          <w:szCs w:val="22"/>
-        </w:rPr>
-      </w:pPr>
-      <w:r>
-        <w:rPr>
-          <w:rFonts w:asciiTheme="minorHAnsi" w:hAnsiTheme="minorHAnsi" w:cstheme="minorHAnsi"/>
-          <w:bCs/>
-          <w:sz w:val="22"/>
-          <w:szCs w:val="22"/>
-        </w:rPr>
-        <w:t>Had a look at the code for both of the test methods, ran the code, and recorded the results in an Excel spreadsheet.</w:t>
-      </w:r>
-    </w:p>
-    <w:p>
-      <w:pPr>
-        <w:pStyle w:val="ColorfulList-Accent11"/>
-        <w:numPr>
-          <w:ilvl w:val="0"/>
-          <w:numId w:val="7"/>
-        </w:numPr>
-        <w:jc w:val="both"/>
-        <w:rPr>
-          <w:rFonts w:asciiTheme="minorHAnsi" w:hAnsiTheme="minorHAnsi" w:cstheme="minorHAnsi"/>
-          <w:bCs/>
-          <w:i/>
-          <w:iCs/>
-          <w:sz w:val="22"/>
-          <w:szCs w:val="22"/>
-        </w:rPr>
-      </w:pPr>
-      <w:r>
-        <w:rPr>
-          <w:rFonts w:asciiTheme="minorHAnsi" w:hAnsiTheme="minorHAnsi" w:cstheme="minorHAnsi"/>
-          <w:bCs/>
-          <w:i/>
-          <w:iCs/>
-          <w:sz w:val="22"/>
-          <w:szCs w:val="22"/>
-        </w:rPr>
-        <w:t xml:space="preserve">Repeatability: Show (with numbers/chart) how </w:t>
-      </w:r>
-      <w:proofErr w:type="spellStart"/>
-      <w:r>
-        <w:rPr>
-          <w:rFonts w:asciiTheme="minorHAnsi" w:hAnsiTheme="minorHAnsi" w:cstheme="minorHAnsi"/>
-          <w:bCs/>
-          <w:i/>
-          <w:iCs/>
-          <w:sz w:val="22"/>
-          <w:szCs w:val="22"/>
-        </w:rPr>
-        <w:t>repetability</w:t>
-      </w:r>
-      <w:proofErr w:type="spellEnd"/>
-      <w:r>
-        <w:rPr>
-          <w:rFonts w:asciiTheme="minorHAnsi" w:hAnsiTheme="minorHAnsi" w:cstheme="minorHAnsi"/>
-          <w:bCs/>
-          <w:i/>
-          <w:iCs/>
-          <w:sz w:val="22"/>
-          <w:szCs w:val="22"/>
-        </w:rPr>
-        <w:t xml:space="preserve"> will vary depending on test conditions.</w:t>
-      </w:r>
-    </w:p>
-    <w:p>
-      <w:pPr>
-        <w:pStyle w:val="ColorfulList-Accent11"/>
-        <w:numPr>
-          <w:ilvl w:val="1"/>
-          <w:numId w:val="1"/>
-        </w:numPr>
-        <w:jc w:val="both"/>
-        <w:rPr>
-          <w:rFonts w:asciiTheme="minorHAnsi" w:hAnsiTheme="minorHAnsi" w:cstheme="minorHAnsi"/>
-          <w:bCs/>
-          <w:i/>
-          <w:iCs/>
-          <w:sz w:val="22"/>
-          <w:szCs w:val="22"/>
-        </w:rPr>
-      </w:pPr>
-      <w:r>
-        <w:rPr>
-          <w:rFonts w:asciiTheme="minorHAnsi" w:hAnsiTheme="minorHAnsi" w:cstheme="minorHAnsi"/>
-          <w:bCs/>
-          <w:i/>
-          <w:iCs/>
-          <w:sz w:val="22"/>
-          <w:szCs w:val="22"/>
-        </w:rPr>
-        <w:t>.</w:t>
-      </w:r>
-    </w:p>
-    <w:p>
-      <w:pPr>
-        <w:pStyle w:val="ColorfulList-Accent11"/>
-        <w:numPr>
-          <w:ilvl w:val="0"/>
-          <w:numId w:val="7"/>
-        </w:numPr>
-        <w:jc w:val="both"/>
-        <w:rPr>
-          <w:rFonts w:asciiTheme="minorHAnsi" w:hAnsiTheme="minorHAnsi" w:cstheme="minorHAnsi"/>
-          <w:bCs/>
-          <w:i/>
-          <w:iCs/>
-          <w:sz w:val="22"/>
-          <w:szCs w:val="22"/>
-        </w:rPr>
-      </w:pPr>
-      <w:r>
-        <w:rPr>
-          <w:rFonts w:asciiTheme="minorHAnsi" w:hAnsiTheme="minorHAnsi" w:cstheme="minorHAnsi"/>
-          <w:bCs/>
-          <w:i/>
-          <w:iCs/>
-          <w:sz w:val="22"/>
-          <w:szCs w:val="22"/>
-        </w:rPr>
-        <w:t>Function Comparison: There are two "char in string” counting functions provided (code sample 1). Clearly</w:t>
-      </w:r>
-      <w:r>
-        <w:rPr>
-          <w:rFonts w:asciiTheme="minorHAnsi" w:hAnsiTheme="minorHAnsi" w:cstheme="minorHAnsi"/>
-          <w:bCs/>
-          <w:i/>
-          <w:iCs/>
-          <w:sz w:val="22"/>
-          <w:szCs w:val="22"/>
-        </w:rPr>
-        <w:t xml:space="preserve"> </w:t>
-      </w:r>
-      <w:r>
-        <w:rPr>
-          <w:rFonts w:asciiTheme="minorHAnsi" w:hAnsiTheme="minorHAnsi" w:cstheme="minorHAnsi"/>
-          <w:bCs/>
-          <w:i/>
-          <w:iCs/>
-          <w:sz w:val="22"/>
-          <w:szCs w:val="22"/>
-        </w:rPr>
-        <w:t>show the difference in performance (if any), and show if the speed difference is linear to string size.</w:t>
-      </w:r>
-      <w:r>
-        <w:rPr>
-          <w:rFonts w:asciiTheme="minorHAnsi" w:hAnsiTheme="minorHAnsi" w:cstheme="minorHAnsi"/>
-          <w:bCs/>
-          <w:i/>
-          <w:iCs/>
-          <w:sz w:val="22"/>
-          <w:szCs w:val="22"/>
-        </w:rPr>
-        <w:t xml:space="preserve"> </w:t>
-      </w:r>
-      <w:r>
-        <w:rPr>
-          <w:rFonts w:asciiTheme="minorHAnsi" w:hAnsiTheme="minorHAnsi" w:cstheme="minorHAnsi"/>
-          <w:bCs/>
-          <w:i/>
-          <w:iCs/>
-          <w:sz w:val="22"/>
-          <w:szCs w:val="22"/>
-        </w:rPr>
-        <w:t>(Note, you will probably want to create random strings of the various size to test with.)</w:t>
-      </w:r>
-    </w:p>
-    <w:p>
-      <w:pPr>
-        <w:pStyle w:val="ColorfulList-Accent11"/>
-        <w:numPr>
-          <w:ilvl w:val="1"/>
-          <w:numId w:val="1"/>
-        </w:numPr>
-        <w:jc w:val="both"/>
-        <w:rPr>
-          <w:rFonts w:asciiTheme="minorHAnsi" w:hAnsiTheme="minorHAnsi" w:cstheme="minorHAnsi"/>
-          <w:bCs/>
-          <w:i/>
-          <w:iCs/>
-          <w:sz w:val="22"/>
-          <w:szCs w:val="22"/>
-        </w:rPr>
-      </w:pPr>
-      <w:r>
-        <w:rPr>
-          <w:rFonts w:asciiTheme="minorHAnsi" w:hAnsiTheme="minorHAnsi" w:cstheme="minorHAnsi"/>
-          <w:bCs/>
-          <w:sz w:val="22"/>
-          <w:szCs w:val="22"/>
-        </w:rPr>
-        <w:t xml:space="preserve">Looked at the code for ramp-up testing, taking how it recorded the time it took to execute a chunk of code, and implemented that around the </w:t>
-      </w:r>
-      <w:proofErr w:type="spellStart"/>
-      <w:r>
-        <w:rPr>
-          <w:rFonts w:asciiTheme="minorHAnsi" w:hAnsiTheme="minorHAnsi" w:cstheme="minorHAnsi"/>
-          <w:bCs/>
-          <w:sz w:val="22"/>
-          <w:szCs w:val="22"/>
-        </w:rPr>
-        <w:t>count_char</w:t>
-      </w:r>
-      <w:proofErr w:type="spellEnd"/>
-      <w:proofErr w:type="gramStart"/>
-      <w:r>
-        <w:rPr>
-          <w:rFonts w:asciiTheme="minorHAnsi" w:hAnsiTheme="minorHAnsi" w:cstheme="minorHAnsi"/>
-          <w:bCs/>
-          <w:sz w:val="22"/>
-          <w:szCs w:val="22"/>
-        </w:rPr>
-        <w:t>…(</w:t>
-      </w:r>
-      <w:proofErr w:type="gramEnd"/>
-      <w:r>
-        <w:rPr>
-          <w:rFonts w:asciiTheme="minorHAnsi" w:hAnsiTheme="minorHAnsi" w:cstheme="minorHAnsi"/>
-          <w:bCs/>
-          <w:sz w:val="22"/>
-          <w:szCs w:val="22"/>
-        </w:rPr>
-        <w:t>) methods. Ran the code several times using strings of different lengths, and recorded the results.</w:t>
-      </w:r>
-    </w:p>
-    <w:p>
-      <w:pPr>
-        <w:pStyle w:val="ColorfulList-Accent11"/>
-        <w:numPr>
-          <w:ilvl w:val="0"/>
-          <w:numId w:val="7"/>
-        </w:numPr>
-        <w:jc w:val="both"/>
-        <w:rPr>
-          <w:rFonts w:asciiTheme="minorHAnsi" w:hAnsiTheme="minorHAnsi" w:cstheme="minorHAnsi"/>
-          <w:bCs/>
-          <w:i/>
-          <w:iCs/>
-          <w:sz w:val="22"/>
-          <w:szCs w:val="22"/>
-        </w:rPr>
-      </w:pPr>
-      <w:r>
-        <w:rPr>
-          <w:rFonts w:asciiTheme="minorHAnsi" w:hAnsiTheme="minorHAnsi" w:cstheme="minorHAnsi"/>
-          <w:bCs/>
-          <w:i/>
-          <w:iCs/>
-          <w:sz w:val="22"/>
-          <w:szCs w:val="22"/>
-        </w:rPr>
-        <w:t>IDE Settings: Show what, if any, is the difference in execution time between debug settings and release</w:t>
-      </w:r>
-      <w:r>
-        <w:rPr>
-          <w:rFonts w:asciiTheme="minorHAnsi" w:hAnsiTheme="minorHAnsi" w:cstheme="minorHAnsi"/>
-          <w:bCs/>
-          <w:i/>
-          <w:iCs/>
-          <w:sz w:val="22"/>
-          <w:szCs w:val="22"/>
-        </w:rPr>
-        <w:t xml:space="preserve"> </w:t>
-      </w:r>
-      <w:r>
-        <w:rPr>
-          <w:rFonts w:asciiTheme="minorHAnsi" w:hAnsiTheme="minorHAnsi" w:cstheme="minorHAnsi"/>
-          <w:bCs/>
-          <w:i/>
-          <w:iCs/>
-          <w:sz w:val="22"/>
-          <w:szCs w:val="22"/>
-        </w:rPr>
-        <w:t>settings. (Remember to have a task that runs for long enough that it matters.)</w:t>
-      </w:r>
-    </w:p>
-    <w:p>
-      <w:pPr>
-        <w:pStyle w:val="ColorfulList-Accent11"/>
-        <w:numPr>
-          <w:ilvl w:val="1"/>
-          <w:numId w:val="1"/>
-        </w:numPr>
-        <w:jc w:val="both"/>
-        <w:rPr>
-          <w:rFonts w:asciiTheme="minorHAnsi" w:hAnsiTheme="minorHAnsi" w:cstheme="minorHAnsi"/>
-          <w:bCs/>
-          <w:i/>
-          <w:iCs/>
-          <w:sz w:val="22"/>
-          <w:szCs w:val="22"/>
-        </w:rPr>
-      </w:pPr>
-      <w:r>
-        <w:rPr>
-          <w:rFonts w:asciiTheme="minorHAnsi" w:hAnsiTheme="minorHAnsi" w:cstheme="minorHAnsi"/>
-          <w:bCs/>
-          <w:sz w:val="22"/>
-          <w:szCs w:val="22"/>
-        </w:rPr>
-        <w:t>.</w:t>
-      </w:r>
-    </w:p>
-    <w:p>
-      <w:pPr>
-        <w:pStyle w:val="ColorfulList-Accent11"/>
-        <w:numPr>
-          <w:ilvl w:val="0"/>
-          <w:numId w:val="7"/>
-        </w:numPr>
-        <w:jc w:val="both"/>
-        <w:rPr>
-          <w:rFonts w:asciiTheme="minorHAnsi" w:hAnsiTheme="minorHAnsi" w:cstheme="minorHAnsi"/>
-          <w:bCs/>
-          <w:i/>
-          <w:iCs/>
-          <w:sz w:val="22"/>
-          <w:szCs w:val="22"/>
-        </w:rPr>
-      </w:pPr>
-      <w:r>
-        <w:rPr>
-          <w:rFonts w:asciiTheme="minorHAnsi" w:hAnsiTheme="minorHAnsi" w:cstheme="minorHAnsi"/>
-          <w:bCs/>
-          <w:i/>
-          <w:iCs/>
-          <w:sz w:val="22"/>
-          <w:szCs w:val="22"/>
-        </w:rPr>
-        <w:t>Compiler Settings: Turn down/off compiler optimisation and demonstrate a difference.</w:t>
-      </w:r>
-    </w:p>
-    <w:p>
-      <w:pPr>
-        <w:pStyle w:val="ColorfulList-Accent11"/>
-        <w:numPr>
-          <w:ilvl w:val="1"/>
-          <w:numId w:val="1"/>
-        </w:numPr>
-        <w:jc w:val="both"/>
-        <w:rPr>
-          <w:rFonts w:asciiTheme="minorHAnsi" w:hAnsiTheme="minorHAnsi" w:cstheme="minorHAnsi"/>
-          <w:bCs/>
-          <w:i/>
-          <w:iCs/>
-          <w:sz w:val="22"/>
-          <w:szCs w:val="22"/>
-        </w:rPr>
-      </w:pPr>
-      <w:r>
-        <w:rPr>
-          <w:rFonts w:asciiTheme="minorHAnsi" w:hAnsiTheme="minorHAnsi" w:cstheme="minorHAnsi"/>
-          <w:bCs/>
-          <w:sz w:val="22"/>
-          <w:szCs w:val="22"/>
-        </w:rPr>
-        <w:t>.</w:t>
+          <w:noProof/>
+        </w:rPr>
+      </w:pPr>
+      <w:r>
+        <w:rPr>
+          <w:rStyle w:val="SubtleReference"/>
+          <w:rFonts w:asciiTheme="minorHAnsi" w:hAnsiTheme="minorHAnsi" w:cstheme="minorHAnsi"/>
+          <w:color w:val="auto"/>
+          <w:sz w:val="22"/>
+          <w:szCs w:val="22"/>
+        </w:rPr>
+        <w:t>Worked through the steps to achieve each of the tasks that the QuickStart guide is intended to instruct beginners about, taking screenshots at necessary intervals, pasting screenshots in the document under the correct headings, and adding captions going into appropriate detail about the depicted step of the task at hand.</w:t>
       </w:r>
     </w:p>
     <w:p>
@@ -1209,7 +734,7 @@
       <w:rPr>
         <w:noProof/>
       </w:rPr>
-      <w:t>20/08/19</w:t>
+      <w:t>25/08/19</w:t>
     </w:r>
     <w:r>
       <w:fldChar w:fldCharType="end"/>
@@ -1221,204 +746,6 @@
 <file path=word/numbering.xml><?xml version="1.0" encoding="utf-8"?>
 <w:numbering xmlns:wpc="http://schemas.microsoft.com/office/word/2010/wordprocessingCanvas" xmlns:cx="http://schemas.microsoft.com/office/drawing/2014/chartex" xmlns:cx1="http://schemas.microsoft.com/office/drawing/2015/9/8/chartex" xmlns:cx2="http://schemas.microsoft.com/office/drawing/2015/10/21/chartex" xmlns:cx3="http://schemas.microsoft.com/office/drawing/2016/5/9/chartex" xmlns:cx4="http://schemas.microsoft.com/office/drawing/2016/5/10/chartex" xmlns:cx5="http://schemas.microsoft.com/office/drawing/2016/5/11/chartex" xmlns:cx6="http://schemas.microsoft.com/office/drawing/2016/5/12/chartex" xmlns:cx7="http://schemas.microsoft.com/office/drawing/2016/5/13/chartex" xmlns:cx8="http://schemas.microsoft.com/office/drawing/2016/5/14/chartex" xmlns:mc="http://schemas.openxmlformats.org/markup-compatibility/2006" xmlns:aink="http://schemas.microsoft.com/office/drawing/2016/ink" xmlns:am3d="http://schemas.microsoft.com/office/drawing/2017/model3d" xmlns:o="urn:schemas-microsoft-com:office:office" xmlns:r="http://schemas.openxmlformats.org/officeDocument/2006/relationships" xmlns:m="http://schemas.openxmlformats.org/officeDocument/2006/math" xmlns:v="urn:schemas-microsoft-com:vml" xmlns:wp14="http://schemas.microsoft.com/office/word/2010/wordprocessingDrawing" xmlns:wp="http://schemas.openxmlformats.org/drawingml/2006/wordprocessingDrawing" xmlns:w10="urn:schemas-microsoft-com:office:word" xmlns:w="http://schemas.openxmlformats.org/wordprocessingml/2006/main" xmlns:w14="http://schemas.microsoft.com/office/word/2010/wordml" xmlns:w15="http://schemas.microsoft.com/office/word/2012/wordml" xmlns:w16cid="http://schemas.microsoft.com/office/word/2016/wordml/cid" xmlns:w16se="http://schemas.microsoft.com/office/word/2015/wordml/symex" xmlns:wpg="http://schemas.microsoft.com/office/word/2010/wordprocessingGroup" xmlns:wpi="http://schemas.microsoft.com/office/word/2010/wordprocessingInk" xmlns:wne="http://schemas.microsoft.com/office/word/2006/wordml" xmlns:wps="http://schemas.microsoft.com/office/word/2010/wordprocessingShape" mc:Ignorable="w14 w15 w16se w16cid wp14">
   <w:abstractNum w:abstractNumId="0" w15:restartNumberingAfterBreak="0">
-    <w:nsid w:val="0AD652B7"/>
-    <w:multiLevelType w:val="hybridMultilevel"/>
-    <w:tmpl w:val="20081E48"/>
-    <w:lvl w:ilvl="0" w:tplc="0C090011">
-      <w:start w:val="1"/>
-      <w:numFmt w:val="decimal"/>
-      <w:lvlText w:val="%1)"/>
-      <w:lvlJc w:val="left"/>
-      <w:pPr>
-        <w:ind w:left="720" w:hanging="360"/>
-      </w:pPr>
-    </w:lvl>
-    <w:lvl w:ilvl="1" w:tplc="0C090019">
-      <w:start w:val="1"/>
-      <w:numFmt w:val="lowerLetter"/>
-      <w:lvlText w:val="%2."/>
-      <w:lvlJc w:val="left"/>
-      <w:pPr>
-        <w:ind w:left="1440" w:hanging="360"/>
-      </w:pPr>
-    </w:lvl>
-    <w:lvl w:ilvl="2" w:tplc="0C09001B">
-      <w:start w:val="1"/>
-      <w:numFmt w:val="lowerRoman"/>
-      <w:lvlText w:val="%3."/>
-      <w:lvlJc w:val="right"/>
-      <w:pPr>
-        <w:ind w:left="2160" w:hanging="180"/>
-      </w:pPr>
-    </w:lvl>
-    <w:lvl w:ilvl="3" w:tplc="0C09000F" w:tentative="1">
-      <w:start w:val="1"/>
-      <w:numFmt w:val="decimal"/>
-      <w:lvlText w:val="%4."/>
-      <w:lvlJc w:val="left"/>
-      <w:pPr>
-        <w:ind w:left="2880" w:hanging="360"/>
-      </w:pPr>
-    </w:lvl>
-    <w:lvl w:ilvl="4" w:tplc="0C090019" w:tentative="1">
-      <w:start w:val="1"/>
-      <w:numFmt w:val="lowerLetter"/>
-      <w:lvlText w:val="%5."/>
-      <w:lvlJc w:val="left"/>
-      <w:pPr>
-        <w:ind w:left="3600" w:hanging="360"/>
-      </w:pPr>
-    </w:lvl>
-    <w:lvl w:ilvl="5" w:tplc="0C09001B" w:tentative="1">
-      <w:start w:val="1"/>
-      <w:numFmt w:val="lowerRoman"/>
-      <w:lvlText w:val="%6."/>
-      <w:lvlJc w:val="right"/>
-      <w:pPr>
-        <w:ind w:left="4320" w:hanging="180"/>
-      </w:pPr>
-    </w:lvl>
-    <w:lvl w:ilvl="6" w:tplc="0C09000F" w:tentative="1">
-      <w:start w:val="1"/>
-      <w:numFmt w:val="decimal"/>
-      <w:lvlText w:val="%7."/>
-      <w:lvlJc w:val="left"/>
-      <w:pPr>
-        <w:ind w:left="5040" w:hanging="360"/>
-      </w:pPr>
-    </w:lvl>
-    <w:lvl w:ilvl="7" w:tplc="0C090019" w:tentative="1">
-      <w:start w:val="1"/>
-      <w:numFmt w:val="lowerLetter"/>
-      <w:lvlText w:val="%8."/>
-      <w:lvlJc w:val="left"/>
-      <w:pPr>
-        <w:ind w:left="5760" w:hanging="360"/>
-      </w:pPr>
-    </w:lvl>
-    <w:lvl w:ilvl="8" w:tplc="0C09001B" w:tentative="1">
-      <w:start w:val="1"/>
-      <w:numFmt w:val="lowerRoman"/>
-      <w:lvlText w:val="%9."/>
-      <w:lvlJc w:val="right"/>
-      <w:pPr>
-        <w:ind w:left="6480" w:hanging="180"/>
-      </w:pPr>
-    </w:lvl>
-  </w:abstractNum>
-  <w:abstractNum w:abstractNumId="1" w15:restartNumberingAfterBreak="0">
-    <w:nsid w:val="22BA7BD4"/>
-    <w:multiLevelType w:val="hybridMultilevel"/>
-    <w:tmpl w:val="77A6B326"/>
-    <w:lvl w:ilvl="0" w:tplc="FC0CE22A">
-      <w:numFmt w:val="bullet"/>
-      <w:lvlText w:val=""/>
-      <w:lvlJc w:val="left"/>
-      <w:pPr>
-        <w:ind w:left="720" w:hanging="360"/>
-      </w:pPr>
-      <w:rPr>
-        <w:rFonts w:ascii="Symbol" w:eastAsia="MS Mincho" w:hAnsi="Symbol" w:cstheme="minorHAnsi" w:hint="default"/>
-      </w:rPr>
-    </w:lvl>
-    <w:lvl w:ilvl="1" w:tplc="0C090011">
-      <w:start w:val="1"/>
-      <w:numFmt w:val="decimal"/>
-      <w:lvlText w:val="%2)"/>
-      <w:lvlJc w:val="left"/>
-      <w:pPr>
-        <w:ind w:left="1440" w:hanging="360"/>
-      </w:pPr>
-      <w:rPr>
-        <w:rFonts w:hint="default"/>
-      </w:rPr>
-    </w:lvl>
-    <w:lvl w:ilvl="2" w:tplc="63F0750C">
-      <w:start w:val="1"/>
-      <w:numFmt w:val="decimal"/>
-      <w:lvlText w:val="%3."/>
-      <w:lvlJc w:val="left"/>
-      <w:pPr>
-        <w:ind w:left="2160" w:hanging="360"/>
-      </w:pPr>
-      <w:rPr>
-        <w:rFonts w:hint="default"/>
-      </w:rPr>
-    </w:lvl>
-    <w:lvl w:ilvl="3" w:tplc="0C090001" w:tentative="1">
-      <w:start w:val="1"/>
-      <w:numFmt w:val="bullet"/>
-      <w:lvlText w:val=""/>
-      <w:lvlJc w:val="left"/>
-      <w:pPr>
-        <w:ind w:left="2880" w:hanging="360"/>
-      </w:pPr>
-      <w:rPr>
-        <w:rFonts w:ascii="Symbol" w:hAnsi="Symbol" w:hint="default"/>
-      </w:rPr>
-    </w:lvl>
-    <w:lvl w:ilvl="4" w:tplc="0C090003" w:tentative="1">
-      <w:start w:val="1"/>
-      <w:numFmt w:val="bullet"/>
-      <w:lvlText w:val="o"/>
-      <w:lvlJc w:val="left"/>
-      <w:pPr>
-        <w:ind w:left="3600" w:hanging="360"/>
-      </w:pPr>
-      <w:rPr>
-        <w:rFonts w:ascii="Courier New" w:hAnsi="Courier New" w:cs="Courier New" w:hint="default"/>
-      </w:rPr>
-    </w:lvl>
-    <w:lvl w:ilvl="5" w:tplc="0C090005" w:tentative="1">
-      <w:start w:val="1"/>
-      <w:numFmt w:val="bullet"/>
-      <w:lvlText w:val=""/>
-      <w:lvlJc w:val="left"/>
-      <w:pPr>
-        <w:ind w:left="4320" w:hanging="360"/>
-      </w:pPr>
-      <w:rPr>
-        <w:rFonts w:ascii="Wingdings" w:hAnsi="Wingdings" w:hint="default"/>
-      </w:rPr>
-    </w:lvl>
-    <w:lvl w:ilvl="6" w:tplc="0C090001" w:tentative="1">
-      <w:start w:val="1"/>
-      <w:numFmt w:val="bullet"/>
-      <w:lvlText w:val=""/>
-      <w:lvlJc w:val="left"/>
-      <w:pPr>
-        <w:ind w:left="5040" w:hanging="360"/>
-      </w:pPr>
-      <w:rPr>
-        <w:rFonts w:ascii="Symbol" w:hAnsi="Symbol" w:hint="default"/>
-      </w:rPr>
-    </w:lvl>
-    <w:lvl w:ilvl="7" w:tplc="0C090003" w:tentative="1">
-      <w:start w:val="1"/>
-      <w:numFmt w:val="bullet"/>
-      <w:lvlText w:val="o"/>
-      <w:lvlJc w:val="left"/>
-      <w:pPr>
-        <w:ind w:left="5760" w:hanging="360"/>
-      </w:pPr>
-      <w:rPr>
-        <w:rFonts w:ascii="Courier New" w:hAnsi="Courier New" w:cs="Courier New" w:hint="default"/>
-      </w:rPr>
-    </w:lvl>
-    <w:lvl w:ilvl="8" w:tplc="0C090005" w:tentative="1">
-      <w:start w:val="1"/>
-      <w:numFmt w:val="bullet"/>
-      <w:lvlText w:val=""/>
-      <w:lvlJc w:val="left"/>
-      <w:pPr>
-        <w:ind w:left="6480" w:hanging="360"/>
-      </w:pPr>
-      <w:rPr>
-        <w:rFonts w:ascii="Wingdings" w:hAnsi="Wingdings" w:hint="default"/>
-      </w:rPr>
-    </w:lvl>
-  </w:abstractNum>
-  <w:abstractNum w:abstractNumId="2" w15:restartNumberingAfterBreak="0">
     <w:nsid w:val="3BFA2C2D"/>
     <w:multiLevelType w:val="hybridMultilevel"/>
     <w:tmpl w:val="F8A0C330"/>
@@ -1531,7 +858,7 @@
       </w:rPr>
     </w:lvl>
   </w:abstractNum>
-  <w:abstractNum w:abstractNumId="3" w15:restartNumberingAfterBreak="0">
+  <w:abstractNum w:abstractNumId="1" w15:restartNumberingAfterBreak="0">
     <w:nsid w:val="73071902"/>
     <w:multiLevelType w:val="hybridMultilevel"/>
     <w:tmpl w:val="E24CFD64"/>
@@ -1643,7 +970,7 @@
       </w:rPr>
     </w:lvl>
   </w:abstractNum>
-  <w:abstractNum w:abstractNumId="4" w15:restartNumberingAfterBreak="0">
+  <w:abstractNum w:abstractNumId="2" w15:restartNumberingAfterBreak="0">
     <w:nsid w:val="7ACB05C1"/>
     <w:multiLevelType w:val="hybridMultilevel"/>
     <w:tmpl w:val="616E4C48"/>
@@ -1756,7 +1083,7 @@
       </w:rPr>
     </w:lvl>
   </w:abstractNum>
-  <w:abstractNum w:abstractNumId="5" w15:restartNumberingAfterBreak="0">
+  <w:abstractNum w:abstractNumId="3" w15:restartNumberingAfterBreak="0">
     <w:nsid w:val="7C6E6958"/>
     <w:multiLevelType w:val="hybridMultilevel"/>
     <w:tmpl w:val="CB169040"/>
@@ -1869,25 +1196,19 @@
     </w:lvl>
   </w:abstractNum>
   <w:num w:numId="1">
-    <w:abstractNumId w:val="4"/>
+    <w:abstractNumId w:val="2"/>
   </w:num>
   <w:num w:numId="2">
+    <w:abstractNumId w:val="0"/>
+  </w:num>
+  <w:num w:numId="3">
     <w:abstractNumId w:val="2"/>
   </w:num>
-  <w:num w:numId="3">
-    <w:abstractNumId w:val="4"/>
-  </w:num>
   <w:num w:numId="4">
-    <w:abstractNumId w:val="3"/>
+    <w:abstractNumId w:val="1"/>
   </w:num>
   <w:num w:numId="5">
-    <w:abstractNumId w:val="5"/>
-  </w:num>
-  <w:num w:numId="6">
-    <w:abstractNumId w:val="1"/>
-  </w:num>
-  <w:num w:numId="7">
-    <w:abstractNumId w:val="0"/>
+    <w:abstractNumId w:val="3"/>
   </w:num>
 </w:numbering>
 </file>

</xml_diff>